<commit_message>
Mining Massive Data Sets
</commit_message>
<xml_diff>
--- a/Data Mining/DM Assignment2/DM Assignment2.docx
+++ b/Data Mining/DM Assignment2/DM Assignment2.docx
@@ -116,7 +116,7 @@
         <w:br/>
         <w:t xml:space="preserve">3) Do Chapter 2 textbook </w:t>
       </w:r>
-      <w:hyperlink r:id="rId5">
+      <w:hyperlink r:id="rId6">
         <w:r>
           <w:rPr>
             <w:rStyle w:val="InternetLink"/>
@@ -173,7 +173,7 @@
                     <pic:cNvPicPr/>
                   </pic:nvPicPr>
                   <pic:blipFill rotWithShape="1">
-                    <a:blip r:embed="rId6">
+                    <a:blip r:embed="rId7">
                       <a:extLst>
                         <a:ext uri="{28A0092B-C50C-407E-A947-70E740481C1C}">
                           <a14:useLocalDpi xmlns:a14="http://schemas.microsoft.com/office/drawing/2010/main" val="0"/>
@@ -212,7 +212,6 @@
         <w:pStyle w:val="NormalWeb"/>
         <w:spacing w:after="240" w:afterAutospacing="0"/>
       </w:pPr>
-      <w:bookmarkStart w:id="0" w:name="_GoBack"/>
       <w:r>
         <w:rPr>
           <w:rFonts w:ascii="Arial" w:hAnsi="Arial" w:cs="Arial"/>
@@ -239,7 +238,7 @@
                     <pic:cNvPicPr/>
                   </pic:nvPicPr>
                   <pic:blipFill>
-                    <a:blip r:embed="rId7">
+                    <a:blip r:embed="rId8">
                       <a:extLst>
                         <a:ext uri="{28A0092B-C50C-407E-A947-70E740481C1C}">
                           <a14:useLocalDpi xmlns:a14="http://schemas.microsoft.com/office/drawing/2010/main" val="0"/>
@@ -265,7 +264,6 @@
           </wp:inline>
         </w:drawing>
       </w:r>
-      <w:bookmarkEnd w:id="0"/>
       <w:r>
         <w:rPr>
           <w:rFonts w:ascii="Arial" w:hAnsi="Arial" w:cs="Arial"/>
@@ -285,7 +283,7 @@
         <w:br/>
         <w:t xml:space="preserve">4) This question uses the data at </w:t>
       </w:r>
-      <w:hyperlink r:id="rId8">
+      <w:hyperlink r:id="rId9">
         <w:r>
           <w:rPr>
             <w:rStyle w:val="InternetLink"/>
@@ -322,27 +320,7 @@
           <w:szCs w:val="27"/>
         </w:rPr>
         <w:br/>
-        <w:t>a) Read in the data in R using data←</w:t>
-      </w:r>
-      <w:proofErr w:type="gramStart"/>
-      <w:r>
-        <w:rPr>
-          <w:rFonts w:ascii="Arial" w:hAnsi="Arial" w:cs="Arial"/>
-          <w:color w:val="000000"/>
-          <w:sz w:val="27"/>
-          <w:szCs w:val="27"/>
-        </w:rPr>
-        <w:t>read.csv(</w:t>
-      </w:r>
-      <w:proofErr w:type="gramEnd"/>
-      <w:r>
-        <w:rPr>
-          <w:rFonts w:ascii="Arial" w:hAnsi="Arial" w:cs="Arial"/>
-          <w:color w:val="000000"/>
-          <w:sz w:val="27"/>
-          <w:szCs w:val="27"/>
-        </w:rPr>
-        <w:t>"</w:t>
+        <w:t>a) Read in the data in R using data←read.csv("</w:t>
       </w:r>
       <w:proofErr w:type="spellStart"/>
       <w:r>
@@ -386,7 +364,6 @@
         <w:t xml:space="preserve">Note, you first need to specify your working directory using the </w:t>
       </w:r>
       <w:proofErr w:type="spellStart"/>
-      <w:proofErr w:type="gramStart"/>
       <w:r>
         <w:rPr>
           <w:rFonts w:ascii="Arial" w:hAnsi="Arial" w:cs="Arial"/>
@@ -404,56 +381,26 @@
           <w:sz w:val="27"/>
           <w:szCs w:val="27"/>
         </w:rPr>
-        <w:t>(</w:t>
-      </w:r>
-      <w:proofErr w:type="gramEnd"/>
-      <w:r>
-        <w:rPr>
-          <w:rFonts w:ascii="Arial" w:hAnsi="Arial" w:cs="Arial"/>
-          <w:color w:val="000000"/>
-          <w:sz w:val="27"/>
-          <w:szCs w:val="27"/>
-        </w:rPr>
-        <w:t>) command. Determine whether each of the two attributes (columns) is treated as qualitative (categorical) or quantitative (numeric) using R. Explain how you can tell using R.</w:t>
-      </w:r>
-      <w:r>
-        <w:rPr>
-          <w:rFonts w:ascii="Arial" w:hAnsi="Arial" w:cs="Arial"/>
-          <w:color w:val="000000"/>
-          <w:sz w:val="27"/>
-          <w:szCs w:val="27"/>
-        </w:rPr>
-        <w:br/>
-      </w:r>
-      <w:r>
-        <w:rPr>
-          <w:rFonts w:ascii="Arial" w:hAnsi="Arial" w:cs="Arial"/>
-          <w:color w:val="000000"/>
-          <w:sz w:val="27"/>
-          <w:szCs w:val="27"/>
-        </w:rPr>
-        <w:br/>
-        <w:t xml:space="preserve">b) What is the specific problem that causes one of these two attributes to </w:t>
-      </w:r>
-      <w:proofErr w:type="gramStart"/>
-      <w:r>
-        <w:rPr>
-          <w:rFonts w:ascii="Arial" w:hAnsi="Arial" w:cs="Arial"/>
-          <w:color w:val="000000"/>
-          <w:sz w:val="27"/>
-          <w:szCs w:val="27"/>
-        </w:rPr>
-        <w:t>be read</w:t>
-      </w:r>
-      <w:proofErr w:type="gramEnd"/>
-      <w:r>
-        <w:rPr>
-          <w:rFonts w:ascii="Arial" w:hAnsi="Arial" w:cs="Arial"/>
-          <w:color w:val="000000"/>
-          <w:sz w:val="27"/>
-          <w:szCs w:val="27"/>
-        </w:rPr>
-        <w:t xml:space="preserve"> in as qualitative (categorical) when it seems it should be quantitative (numeric)?</w:t>
+        <w:t>() command. Determine whether each of the two attributes (columns) is treated as qualitative (categorical) or quantitative (numeric) using R. Explain how you can tell using R.</w:t>
+      </w:r>
+      <w:r>
+        <w:rPr>
+          <w:rFonts w:ascii="Arial" w:hAnsi="Arial" w:cs="Arial"/>
+          <w:color w:val="000000"/>
+          <w:sz w:val="27"/>
+          <w:szCs w:val="27"/>
+        </w:rPr>
+        <w:br/>
+      </w:r>
+      <w:r>
+        <w:rPr>
+          <w:rFonts w:ascii="Arial" w:hAnsi="Arial" w:cs="Arial"/>
+          <w:color w:val="000000"/>
+          <w:sz w:val="27"/>
+          <w:szCs w:val="27"/>
+        </w:rPr>
+        <w:br/>
+        <w:t>b) What is the specific problem that causes one of these two attributes to be read in as qualitative (categorical) when it seems it should be quantitative (numeric)?</w:t>
       </w:r>
       <w:r>
         <w:rPr>
@@ -481,67 +428,7 @@
           <w:szCs w:val="27"/>
         </w:rPr>
         <w:lastRenderedPageBreak/>
-        <w:t xml:space="preserve">c) Use the command </w:t>
-      </w:r>
-      <w:proofErr w:type="gramStart"/>
-      <w:r>
-        <w:rPr>
-          <w:rFonts w:ascii="Arial" w:hAnsi="Arial" w:cs="Arial"/>
-          <w:color w:val="000000"/>
-          <w:sz w:val="27"/>
-          <w:szCs w:val="27"/>
-        </w:rPr>
-        <w:t>plot(</w:t>
-      </w:r>
-      <w:proofErr w:type="gramEnd"/>
-      <w:r>
-        <w:rPr>
-          <w:rFonts w:ascii="Arial" w:hAnsi="Arial" w:cs="Arial"/>
-          <w:color w:val="000000"/>
-          <w:sz w:val="27"/>
-          <w:szCs w:val="27"/>
-        </w:rPr>
-        <w:t>) in R to make a plot for each column by entering plot(data[,1]) and plot(data[,2]). Because one variable is read in as quantitative (numeric) and the other as qualitative (</w:t>
-      </w:r>
-      <w:proofErr w:type="gramStart"/>
-      <w:r>
-        <w:rPr>
-          <w:rFonts w:ascii="Arial" w:hAnsi="Arial" w:cs="Arial"/>
-          <w:color w:val="000000"/>
-          <w:sz w:val="27"/>
-          <w:szCs w:val="27"/>
-        </w:rPr>
-        <w:t>categorical)</w:t>
-      </w:r>
-      <w:proofErr w:type="gramEnd"/>
-      <w:r>
-        <w:rPr>
-          <w:rFonts w:ascii="Arial" w:hAnsi="Arial" w:cs="Arial"/>
-          <w:color w:val="000000"/>
-          <w:sz w:val="27"/>
-          <w:szCs w:val="27"/>
-        </w:rPr>
-        <w:t xml:space="preserve"> these two plots are showing completely different things by default. Explain exactly what </w:t>
-      </w:r>
-      <w:proofErr w:type="gramStart"/>
-      <w:r>
-        <w:rPr>
-          <w:rFonts w:ascii="Arial" w:hAnsi="Arial" w:cs="Arial"/>
-          <w:color w:val="000000"/>
-          <w:sz w:val="27"/>
-          <w:szCs w:val="27"/>
-        </w:rPr>
-        <w:t>is being plotted</w:t>
-      </w:r>
-      <w:proofErr w:type="gramEnd"/>
-      <w:r>
-        <w:rPr>
-          <w:rFonts w:ascii="Arial" w:hAnsi="Arial" w:cs="Arial"/>
-          <w:color w:val="000000"/>
-          <w:sz w:val="27"/>
-          <w:szCs w:val="27"/>
-        </w:rPr>
-        <w:t xml:space="preserve"> in each of the two cases. Include these two plots in your homework.</w:t>
+        <w:t>c) Use the command plot() in R to make a plot for each column by entering plot(data[,1]) and plot(data[,2]). Because one variable is read in as quantitative (numeric) and the other as qualitative (categorical) these two plots are showing completely different things by default. Explain exactly what is being plotted in each of the two cases. Include these two plots in your homework.</w:t>
       </w:r>
       <w:r>
         <w:rPr>
@@ -588,25 +475,14 @@
           <w:lang w:val="en-IN"/>
         </w:rPr>
       </w:pPr>
-      <w:proofErr w:type="gramStart"/>
-      <w:r>
-        <w:rPr>
-          <w:rFonts w:ascii="Arial" w:hAnsi="Arial" w:cs="Arial"/>
-          <w:color w:val="000000"/>
-          <w:sz w:val="27"/>
-          <w:szCs w:val="27"/>
-        </w:rPr>
-        <w:t>Solution :</w:t>
-      </w:r>
-      <w:proofErr w:type="gramEnd"/>
-      <w:r>
-        <w:rPr>
-          <w:rFonts w:ascii="Arial" w:hAnsi="Arial" w:cs="Arial"/>
-          <w:color w:val="000000"/>
-          <w:sz w:val="27"/>
-          <w:szCs w:val="27"/>
-        </w:rPr>
-        <w:t xml:space="preserve">  </w:t>
+      <w:r>
+        <w:rPr>
+          <w:rFonts w:ascii="Arial" w:hAnsi="Arial" w:cs="Arial"/>
+          <w:color w:val="000000"/>
+          <w:sz w:val="27"/>
+          <w:szCs w:val="27"/>
+        </w:rPr>
+        <w:t xml:space="preserve">Solution :  </w:t>
       </w:r>
       <w:r>
         <w:rPr>
@@ -678,31 +554,7 @@
           <w:szCs w:val="27"/>
           <w:lang w:val="en-IN"/>
         </w:rPr>
-        <w:t xml:space="preserve">Plot </w:t>
-      </w:r>
-      <w:proofErr w:type="gramStart"/>
-      <w:r>
-        <w:rPr>
-          <w:rFonts w:ascii="Arial" w:hAnsi="Arial" w:cs="Arial"/>
-          <w:iCs/>
-          <w:color w:val="000000"/>
-          <w:sz w:val="27"/>
-          <w:szCs w:val="27"/>
-          <w:lang w:val="en-IN"/>
-        </w:rPr>
-        <w:t>1 :</w:t>
-      </w:r>
-      <w:proofErr w:type="gramEnd"/>
-      <w:r>
-        <w:rPr>
-          <w:rFonts w:ascii="Arial" w:hAnsi="Arial" w:cs="Arial"/>
-          <w:iCs/>
-          <w:color w:val="000000"/>
-          <w:sz w:val="27"/>
-          <w:szCs w:val="27"/>
-          <w:lang w:val="en-IN"/>
-        </w:rPr>
-        <w:t xml:space="preserve"> For the First Column</w:t>
+        <w:t>Plot 1 : For the First Column</w:t>
       </w:r>
     </w:p>
     <w:p>
@@ -731,123 +583,6 @@
             <wp:extent cx="4391026" cy="2492595"/>
             <wp:effectExtent l="0" t="0" r="0" b="0"/>
             <wp:docPr id="1" name="Picture 1"/>
-            <wp:cNvGraphicFramePr>
-              <a:graphicFrameLocks xmlns:a="http://schemas.openxmlformats.org/drawingml/2006/main" noChangeAspect="1"/>
-            </wp:cNvGraphicFramePr>
-            <a:graphic xmlns:a="http://schemas.openxmlformats.org/drawingml/2006/main">
-              <a:graphicData uri="http://schemas.openxmlformats.org/drawingml/2006/picture">
-                <pic:pic xmlns:pic="http://schemas.openxmlformats.org/drawingml/2006/picture">
-                  <pic:nvPicPr>
-                    <pic:cNvPr id="1" name=""/>
-                    <pic:cNvPicPr/>
-                  </pic:nvPicPr>
-                  <pic:blipFill>
-                    <a:blip r:embed="rId9"/>
-                    <a:stretch>
-                      <a:fillRect/>
-                    </a:stretch>
-                  </pic:blipFill>
-                  <pic:spPr>
-                    <a:xfrm>
-                      <a:off x="0" y="0"/>
-                      <a:ext cx="4421441" cy="2509861"/>
-                    </a:xfrm>
-                    <a:prstGeom prst="rect">
-                      <a:avLst/>
-                    </a:prstGeom>
-                  </pic:spPr>
-                </pic:pic>
-              </a:graphicData>
-            </a:graphic>
-          </wp:inline>
-        </w:drawing>
-      </w:r>
-    </w:p>
-    <w:p>
-      <w:pPr>
-        <w:pStyle w:val="NormalWeb"/>
-        <w:spacing w:after="240"/>
-        <w:rPr>
-          <w:rFonts w:ascii="Arial" w:hAnsi="Arial" w:cs="Arial"/>
-          <w:color w:val="000000"/>
-          <w:sz w:val="27"/>
-          <w:szCs w:val="27"/>
-          <w:lang w:val="en-IN"/>
-        </w:rPr>
-      </w:pPr>
-    </w:p>
-    <w:p>
-      <w:pPr>
-        <w:pStyle w:val="NormalWeb"/>
-        <w:spacing w:after="240"/>
-        <w:rPr>
-          <w:rFonts w:ascii="Arial" w:hAnsi="Arial" w:cs="Arial"/>
-          <w:color w:val="000000"/>
-          <w:sz w:val="27"/>
-          <w:szCs w:val="27"/>
-          <w:lang w:val="en-IN"/>
-        </w:rPr>
-      </w:pPr>
-      <w:r>
-        <w:rPr>
-          <w:rFonts w:ascii="Arial" w:hAnsi="Arial" w:cs="Arial"/>
-          <w:color w:val="000000"/>
-          <w:sz w:val="27"/>
-          <w:szCs w:val="27"/>
-          <w:lang w:val="en-IN"/>
-        </w:rPr>
-        <w:t xml:space="preserve">Plot </w:t>
-      </w:r>
-      <w:proofErr w:type="gramStart"/>
-      <w:r>
-        <w:rPr>
-          <w:rFonts w:ascii="Arial" w:hAnsi="Arial" w:cs="Arial"/>
-          <w:color w:val="000000"/>
-          <w:sz w:val="27"/>
-          <w:szCs w:val="27"/>
-          <w:lang w:val="en-IN"/>
-        </w:rPr>
-        <w:t>2 :</w:t>
-      </w:r>
-      <w:proofErr w:type="gramEnd"/>
-      <w:r>
-        <w:rPr>
-          <w:rFonts w:ascii="Arial" w:hAnsi="Arial" w:cs="Arial"/>
-          <w:color w:val="000000"/>
-          <w:sz w:val="27"/>
-          <w:szCs w:val="27"/>
-          <w:lang w:val="en-IN"/>
-        </w:rPr>
-        <w:t xml:space="preserve"> For the Second Column</w:t>
-      </w:r>
-    </w:p>
-    <w:p>
-      <w:pPr>
-        <w:pStyle w:val="NormalWeb"/>
-        <w:spacing w:after="240"/>
-        <w:rPr>
-          <w:rFonts w:ascii="Arial" w:hAnsi="Arial" w:cs="Arial"/>
-          <w:color w:val="000000"/>
-          <w:sz w:val="27"/>
-          <w:szCs w:val="27"/>
-          <w:lang w:val="en-IN"/>
-        </w:rPr>
-      </w:pPr>
-      <w:r>
-        <w:rPr>
-          <w:rFonts w:ascii="Arial" w:hAnsi="Arial" w:cs="Arial"/>
-          <w:noProof/>
-          <w:color w:val="000000"/>
-          <w:sz w:val="27"/>
-          <w:szCs w:val="27"/>
-          <w:lang w:val="en-IN" w:eastAsia="en-IN"/>
-        </w:rPr>
-        <w:lastRenderedPageBreak/>
-        <w:drawing>
-          <wp:inline distT="0" distB="0" distL="0" distR="0" wp14:anchorId="40D8DAD1" wp14:editId="6C933BB6">
-            <wp:extent cx="4553963" cy="2705100"/>
-            <wp:effectExtent l="0" t="0" r="0" b="0"/>
-            <wp:docPr id="2" name="Picture 2"/>
             <wp:cNvGraphicFramePr>
               <a:graphicFrameLocks xmlns:a="http://schemas.openxmlformats.org/drawingml/2006/main" noChangeAspect="1"/>
             </wp:cNvGraphicFramePr>
@@ -867,6 +602,101 @@
                   <pic:spPr>
                     <a:xfrm>
                       <a:off x="0" y="0"/>
+                      <a:ext cx="4421441" cy="2509861"/>
+                    </a:xfrm>
+                    <a:prstGeom prst="rect">
+                      <a:avLst/>
+                    </a:prstGeom>
+                  </pic:spPr>
+                </pic:pic>
+              </a:graphicData>
+            </a:graphic>
+          </wp:inline>
+        </w:drawing>
+      </w:r>
+    </w:p>
+    <w:p>
+      <w:pPr>
+        <w:pStyle w:val="NormalWeb"/>
+        <w:spacing w:after="240"/>
+        <w:rPr>
+          <w:rFonts w:ascii="Arial" w:hAnsi="Arial" w:cs="Arial"/>
+          <w:color w:val="000000"/>
+          <w:sz w:val="27"/>
+          <w:szCs w:val="27"/>
+          <w:lang w:val="en-IN"/>
+        </w:rPr>
+      </w:pPr>
+    </w:p>
+    <w:p>
+      <w:pPr>
+        <w:pStyle w:val="NormalWeb"/>
+        <w:spacing w:after="240"/>
+        <w:rPr>
+          <w:rFonts w:ascii="Arial" w:hAnsi="Arial" w:cs="Arial"/>
+          <w:color w:val="000000"/>
+          <w:sz w:val="27"/>
+          <w:szCs w:val="27"/>
+          <w:lang w:val="en-IN"/>
+        </w:rPr>
+      </w:pPr>
+      <w:r>
+        <w:rPr>
+          <w:rFonts w:ascii="Arial" w:hAnsi="Arial" w:cs="Arial"/>
+          <w:color w:val="000000"/>
+          <w:sz w:val="27"/>
+          <w:szCs w:val="27"/>
+          <w:lang w:val="en-IN"/>
+        </w:rPr>
+        <w:t>Plot 2 : For the Second Column</w:t>
+      </w:r>
+    </w:p>
+    <w:p>
+      <w:pPr>
+        <w:pStyle w:val="NormalWeb"/>
+        <w:spacing w:after="240"/>
+        <w:rPr>
+          <w:rFonts w:ascii="Arial" w:hAnsi="Arial" w:cs="Arial"/>
+          <w:color w:val="000000"/>
+          <w:sz w:val="27"/>
+          <w:szCs w:val="27"/>
+          <w:lang w:val="en-IN"/>
+        </w:rPr>
+      </w:pPr>
+      <w:r>
+        <w:rPr>
+          <w:rFonts w:ascii="Arial" w:hAnsi="Arial" w:cs="Arial"/>
+          <w:noProof/>
+          <w:color w:val="000000"/>
+          <w:sz w:val="27"/>
+          <w:szCs w:val="27"/>
+          <w:lang w:val="en-IN" w:eastAsia="en-IN"/>
+        </w:rPr>
+        <w:lastRenderedPageBreak/>
+        <w:drawing>
+          <wp:inline distT="0" distB="0" distL="0" distR="0" wp14:anchorId="40D8DAD1" wp14:editId="6C933BB6">
+            <wp:extent cx="4553963" cy="2705100"/>
+            <wp:effectExtent l="0" t="0" r="0" b="0"/>
+            <wp:docPr id="2" name="Picture 2"/>
+            <wp:cNvGraphicFramePr>
+              <a:graphicFrameLocks xmlns:a="http://schemas.openxmlformats.org/drawingml/2006/main" noChangeAspect="1"/>
+            </wp:cNvGraphicFramePr>
+            <a:graphic xmlns:a="http://schemas.openxmlformats.org/drawingml/2006/main">
+              <a:graphicData uri="http://schemas.openxmlformats.org/drawingml/2006/picture">
+                <pic:pic xmlns:pic="http://schemas.openxmlformats.org/drawingml/2006/picture">
+                  <pic:nvPicPr>
+                    <pic:cNvPr id="1" name=""/>
+                    <pic:cNvPicPr/>
+                  </pic:nvPicPr>
+                  <pic:blipFill>
+                    <a:blip r:embed="rId11"/>
+                    <a:stretch>
+                      <a:fillRect/>
+                    </a:stretch>
+                  </pic:blipFill>
+                  <pic:spPr>
+                    <a:xfrm>
+                      <a:off x="0" y="0"/>
                       <a:ext cx="4573987" cy="2716994"/>
                     </a:xfrm>
                     <a:prstGeom prst="rect">
@@ -912,7 +742,7 @@
         </w:rPr>
         <w:t xml:space="preserve">5) This question uses the data at </w:t>
       </w:r>
-      <w:hyperlink r:id="rId11">
+      <w:hyperlink r:id="rId12">
         <w:r>
           <w:rPr>
             <w:rStyle w:val="InternetLink"/>
@@ -949,27 +779,7 @@
           <w:szCs w:val="27"/>
         </w:rPr>
         <w:br/>
-        <w:t>a) Read the data into R using data&lt;-</w:t>
-      </w:r>
-      <w:proofErr w:type="gramStart"/>
-      <w:r>
-        <w:rPr>
-          <w:rFonts w:ascii="Arial" w:hAnsi="Arial" w:cs="Arial"/>
-          <w:color w:val="000000"/>
-          <w:sz w:val="27"/>
-          <w:szCs w:val="27"/>
-        </w:rPr>
-        <w:t>read.csv(</w:t>
-      </w:r>
-      <w:proofErr w:type="gramEnd"/>
-      <w:r>
-        <w:rPr>
-          <w:rFonts w:ascii="Arial" w:hAnsi="Arial" w:cs="Arial"/>
-          <w:color w:val="000000"/>
-          <w:sz w:val="27"/>
-          <w:szCs w:val="27"/>
-        </w:rPr>
-        <w:t>"</w:t>
+        <w:t>a) Read the data into R using data&lt;-read.csv("</w:t>
       </w:r>
       <w:proofErr w:type="spellStart"/>
       <w:r>
@@ -992,7 +802,6 @@
         <w:t xml:space="preserve">=FALSE). Note, you first need to specify your working directory using the </w:t>
       </w:r>
       <w:proofErr w:type="spellStart"/>
-      <w:proofErr w:type="gramStart"/>
       <w:r>
         <w:rPr>
           <w:rFonts w:ascii="Arial" w:hAnsi="Arial" w:cs="Arial"/>
@@ -1010,56 +819,26 @@
           <w:sz w:val="27"/>
           <w:szCs w:val="27"/>
         </w:rPr>
-        <w:t>(</w:t>
-      </w:r>
-      <w:proofErr w:type="gramEnd"/>
-      <w:r>
-        <w:rPr>
-          <w:rFonts w:ascii="Arial" w:hAnsi="Arial" w:cs="Arial"/>
-          <w:color w:val="000000"/>
-          <w:sz w:val="27"/>
-          <w:szCs w:val="27"/>
-        </w:rPr>
-        <w:t>) command. Extract a simple random sample with replacement of 10,000 observations (rows). Show your R commands for doing this.</w:t>
-      </w:r>
-      <w:r>
-        <w:rPr>
-          <w:rFonts w:ascii="Arial" w:hAnsi="Arial" w:cs="Arial"/>
-          <w:color w:val="000000"/>
-          <w:sz w:val="27"/>
-          <w:szCs w:val="27"/>
-        </w:rPr>
-        <w:br/>
-      </w:r>
-      <w:r>
-        <w:rPr>
-          <w:rFonts w:ascii="Arial" w:hAnsi="Arial" w:cs="Arial"/>
-          <w:color w:val="000000"/>
-          <w:sz w:val="27"/>
-          <w:szCs w:val="27"/>
-        </w:rPr>
-        <w:br/>
-        <w:t xml:space="preserve">b) For your sample, use the functions </w:t>
-      </w:r>
-      <w:proofErr w:type="gramStart"/>
-      <w:r>
-        <w:rPr>
-          <w:rFonts w:ascii="Arial" w:hAnsi="Arial" w:cs="Arial"/>
-          <w:color w:val="000000"/>
-          <w:sz w:val="27"/>
-          <w:szCs w:val="27"/>
-        </w:rPr>
-        <w:t>mean(</w:t>
-      </w:r>
-      <w:proofErr w:type="gramEnd"/>
-      <w:r>
-        <w:rPr>
-          <w:rFonts w:ascii="Arial" w:hAnsi="Arial" w:cs="Arial"/>
-          <w:color w:val="000000"/>
-          <w:sz w:val="27"/>
-          <w:szCs w:val="27"/>
-        </w:rPr>
-        <w:t xml:space="preserve">), max(), </w:t>
+        <w:t>() command. Extract a simple random sample with replacement of 10,000 observations (rows). Show your R commands for doing this.</w:t>
+      </w:r>
+      <w:r>
+        <w:rPr>
+          <w:rFonts w:ascii="Arial" w:hAnsi="Arial" w:cs="Arial"/>
+          <w:color w:val="000000"/>
+          <w:sz w:val="27"/>
+          <w:szCs w:val="27"/>
+        </w:rPr>
+        <w:br/>
+      </w:r>
+      <w:r>
+        <w:rPr>
+          <w:rFonts w:ascii="Arial" w:hAnsi="Arial" w:cs="Arial"/>
+          <w:color w:val="000000"/>
+          <w:sz w:val="27"/>
+          <w:szCs w:val="27"/>
+        </w:rPr>
+        <w:br/>
+        <w:t xml:space="preserve">b) For your sample, use the functions mean(), max(), </w:t>
       </w:r>
       <w:proofErr w:type="spellStart"/>
       <w:r>
@@ -1117,47 +896,7 @@
           <w:szCs w:val="27"/>
         </w:rPr>
         <w:br/>
-        <w:t xml:space="preserve">d) Save your sample from R to a csv file using the command </w:t>
-      </w:r>
-      <w:proofErr w:type="gramStart"/>
-      <w:r>
-        <w:rPr>
-          <w:rFonts w:ascii="Arial" w:hAnsi="Arial" w:cs="Arial"/>
-          <w:color w:val="000000"/>
-          <w:sz w:val="27"/>
-          <w:szCs w:val="27"/>
-        </w:rPr>
-        <w:t>write.csv(</w:t>
-      </w:r>
-      <w:proofErr w:type="gramEnd"/>
-      <w:r>
-        <w:rPr>
-          <w:rFonts w:ascii="Arial" w:hAnsi="Arial" w:cs="Arial"/>
-          <w:color w:val="000000"/>
-          <w:sz w:val="27"/>
-          <w:szCs w:val="27"/>
-        </w:rPr>
-        <w:t xml:space="preserve">). Then open this file with Excel and compute the mean, maximum, variance and </w:t>
-      </w:r>
-      <w:proofErr w:type="gramStart"/>
-      <w:r>
-        <w:rPr>
-          <w:rFonts w:ascii="Arial" w:hAnsi="Arial" w:cs="Arial"/>
-          <w:color w:val="000000"/>
-          <w:sz w:val="27"/>
-          <w:szCs w:val="27"/>
-        </w:rPr>
-        <w:t>1st</w:t>
-      </w:r>
-      <w:proofErr w:type="gramEnd"/>
-      <w:r>
-        <w:rPr>
-          <w:rFonts w:ascii="Arial" w:hAnsi="Arial" w:cs="Arial"/>
-          <w:color w:val="000000"/>
-          <w:sz w:val="27"/>
-          <w:szCs w:val="27"/>
-        </w:rPr>
-        <w:t xml:space="preserve"> quartile. Provide the values and name the Excel functions you used to compute these.</w:t>
+        <w:t>d) Save your sample from R to a csv file using the command write.csv(). Then open this file with Excel and compute the mean, maximum, variance and 1st quartile. Provide the values and name the Excel functions you used to compute these.</w:t>
       </w:r>
       <w:r>
         <w:rPr>
@@ -1190,7 +929,6 @@
           <w:szCs w:val="27"/>
         </w:rPr>
       </w:pPr>
-      <w:proofErr w:type="gramStart"/>
       <w:r>
         <w:rPr>
           <w:rFonts w:ascii="Arial" w:hAnsi="Arial" w:cs="Arial"/>
@@ -1200,7 +938,6 @@
         </w:rPr>
         <w:t>Solution :</w:t>
       </w:r>
-      <w:proofErr w:type="gramEnd"/>
     </w:p>
     <w:p>
       <w:pPr>
@@ -1249,84 +986,6 @@
             <wp:extent cx="2448267" cy="2667372"/>
             <wp:effectExtent l="0" t="0" r="9525" b="0"/>
             <wp:docPr id="3" name="Picture 3"/>
-            <wp:cNvGraphicFramePr>
-              <a:graphicFrameLocks xmlns:a="http://schemas.openxmlformats.org/drawingml/2006/main" noChangeAspect="1"/>
-            </wp:cNvGraphicFramePr>
-            <a:graphic xmlns:a="http://schemas.openxmlformats.org/drawingml/2006/main">
-              <a:graphicData uri="http://schemas.openxmlformats.org/drawingml/2006/picture">
-                <pic:pic xmlns:pic="http://schemas.openxmlformats.org/drawingml/2006/picture">
-                  <pic:nvPicPr>
-                    <pic:cNvPr id="1" name=""/>
-                    <pic:cNvPicPr/>
-                  </pic:nvPicPr>
-                  <pic:blipFill>
-                    <a:blip r:embed="rId12"/>
-                    <a:stretch>
-                      <a:fillRect/>
-                    </a:stretch>
-                  </pic:blipFill>
-                  <pic:spPr>
-                    <a:xfrm>
-                      <a:off x="0" y="0"/>
-                      <a:ext cx="2448267" cy="2667372"/>
-                    </a:xfrm>
-                    <a:prstGeom prst="rect">
-                      <a:avLst/>
-                    </a:prstGeom>
-                  </pic:spPr>
-                </pic:pic>
-              </a:graphicData>
-            </a:graphic>
-          </wp:inline>
-        </w:drawing>
-      </w:r>
-    </w:p>
-    <w:p>
-      <w:pPr>
-        <w:pStyle w:val="NormalWeb"/>
-        <w:spacing w:after="240" w:afterAutospacing="0"/>
-        <w:rPr>
-          <w:rFonts w:ascii="Arial" w:hAnsi="Arial" w:cs="Arial"/>
-          <w:color w:val="000000"/>
-          <w:sz w:val="27"/>
-          <w:szCs w:val="27"/>
-        </w:rPr>
-      </w:pPr>
-      <w:r>
-        <w:rPr>
-          <w:rFonts w:ascii="Arial" w:hAnsi="Arial" w:cs="Arial"/>
-          <w:color w:val="000000"/>
-          <w:sz w:val="27"/>
-          <w:szCs w:val="27"/>
-        </w:rPr>
-        <w:t>Excel Results for Sample Data</w:t>
-      </w:r>
-    </w:p>
-    <w:p>
-      <w:pPr>
-        <w:pStyle w:val="NormalWeb"/>
-        <w:spacing w:after="240" w:afterAutospacing="0"/>
-        <w:rPr>
-          <w:rFonts w:ascii="Arial" w:hAnsi="Arial" w:cs="Arial"/>
-          <w:color w:val="000000"/>
-          <w:sz w:val="27"/>
-          <w:szCs w:val="27"/>
-        </w:rPr>
-      </w:pPr>
-      <w:r>
-        <w:rPr>
-          <w:rFonts w:ascii="Arial" w:hAnsi="Arial" w:cs="Arial"/>
-          <w:noProof/>
-          <w:color w:val="000000"/>
-          <w:sz w:val="27"/>
-          <w:szCs w:val="27"/>
-          <w:lang w:val="en-IN" w:eastAsia="en-IN"/>
-        </w:rPr>
-        <w:drawing>
-          <wp:inline distT="0" distB="0" distL="0" distR="0" wp14:anchorId="6170433D" wp14:editId="5B0DED1C">
-            <wp:extent cx="1543265" cy="1209844"/>
-            <wp:effectExtent l="0" t="0" r="0" b="9525"/>
-            <wp:docPr id="4" name="Picture 4"/>
             <wp:cNvGraphicFramePr>
               <a:graphicFrameLocks xmlns:a="http://schemas.openxmlformats.org/drawingml/2006/main" noChangeAspect="1"/>
             </wp:cNvGraphicFramePr>
@@ -1346,6 +1005,84 @@
                   <pic:spPr>
                     <a:xfrm>
                       <a:off x="0" y="0"/>
+                      <a:ext cx="2448267" cy="2667372"/>
+                    </a:xfrm>
+                    <a:prstGeom prst="rect">
+                      <a:avLst/>
+                    </a:prstGeom>
+                  </pic:spPr>
+                </pic:pic>
+              </a:graphicData>
+            </a:graphic>
+          </wp:inline>
+        </w:drawing>
+      </w:r>
+    </w:p>
+    <w:p>
+      <w:pPr>
+        <w:pStyle w:val="NormalWeb"/>
+        <w:spacing w:after="240" w:afterAutospacing="0"/>
+        <w:rPr>
+          <w:rFonts w:ascii="Arial" w:hAnsi="Arial" w:cs="Arial"/>
+          <w:color w:val="000000"/>
+          <w:sz w:val="27"/>
+          <w:szCs w:val="27"/>
+        </w:rPr>
+      </w:pPr>
+      <w:r>
+        <w:rPr>
+          <w:rFonts w:ascii="Arial" w:hAnsi="Arial" w:cs="Arial"/>
+          <w:color w:val="000000"/>
+          <w:sz w:val="27"/>
+          <w:szCs w:val="27"/>
+        </w:rPr>
+        <w:t>Excel Results for Sample Data</w:t>
+      </w:r>
+    </w:p>
+    <w:p>
+      <w:pPr>
+        <w:pStyle w:val="NormalWeb"/>
+        <w:spacing w:after="240" w:afterAutospacing="0"/>
+        <w:rPr>
+          <w:rFonts w:ascii="Arial" w:hAnsi="Arial" w:cs="Arial"/>
+          <w:color w:val="000000"/>
+          <w:sz w:val="27"/>
+          <w:szCs w:val="27"/>
+        </w:rPr>
+      </w:pPr>
+      <w:r>
+        <w:rPr>
+          <w:rFonts w:ascii="Arial" w:hAnsi="Arial" w:cs="Arial"/>
+          <w:noProof/>
+          <w:color w:val="000000"/>
+          <w:sz w:val="27"/>
+          <w:szCs w:val="27"/>
+          <w:lang w:val="en-IN" w:eastAsia="en-IN"/>
+        </w:rPr>
+        <w:drawing>
+          <wp:inline distT="0" distB="0" distL="0" distR="0" wp14:anchorId="6170433D" wp14:editId="5B0DED1C">
+            <wp:extent cx="1543265" cy="1209844"/>
+            <wp:effectExtent l="0" t="0" r="0" b="9525"/>
+            <wp:docPr id="4" name="Picture 4"/>
+            <wp:cNvGraphicFramePr>
+              <a:graphicFrameLocks xmlns:a="http://schemas.openxmlformats.org/drawingml/2006/main" noChangeAspect="1"/>
+            </wp:cNvGraphicFramePr>
+            <a:graphic xmlns:a="http://schemas.openxmlformats.org/drawingml/2006/main">
+              <a:graphicData uri="http://schemas.openxmlformats.org/drawingml/2006/picture">
+                <pic:pic xmlns:pic="http://schemas.openxmlformats.org/drawingml/2006/picture">
+                  <pic:nvPicPr>
+                    <pic:cNvPr id="1" name=""/>
+                    <pic:cNvPicPr/>
+                  </pic:nvPicPr>
+                  <pic:blipFill>
+                    <a:blip r:embed="rId14"/>
+                    <a:stretch>
+                      <a:fillRect/>
+                    </a:stretch>
+                  </pic:blipFill>
+                  <pic:spPr>
+                    <a:xfrm>
+                      <a:off x="0" y="0"/>
                       <a:ext cx="1543265" cy="1209844"/>
                     </a:xfrm>
                     <a:prstGeom prst="rect">
@@ -1396,7 +1133,7 @@
         <w:br/>
         <w:t xml:space="preserve">7) This question uses a sample of 1500 California house prices at </w:t>
       </w:r>
-      <w:hyperlink r:id="rId14">
+      <w:hyperlink r:id="rId15">
         <w:r>
           <w:rPr>
             <w:rStyle w:val="InternetLink"/>
@@ -1416,7 +1153,7 @@
         </w:rPr>
         <w:t xml:space="preserve"> and a sample of 10,000 Ohio house prices at </w:t>
       </w:r>
-      <w:hyperlink r:id="rId15" w:history="1">
+      <w:hyperlink r:id="rId16" w:history="1">
         <w:r>
           <w:rPr>
             <w:rStyle w:val="Hyperlink"/>
@@ -1472,27 +1209,7 @@
           <w:szCs w:val="27"/>
         </w:rPr>
         <w:br/>
-        <w:t xml:space="preserve">b) Use R to produce a frequency histogram for only the California house prices. Use intervals of width $500,000 beginning at </w:t>
-      </w:r>
-      <w:proofErr w:type="gramStart"/>
-      <w:r>
-        <w:rPr>
-          <w:rFonts w:ascii="Arial" w:hAnsi="Arial" w:cs="Arial"/>
-          <w:color w:val="000000"/>
-          <w:sz w:val="27"/>
-          <w:szCs w:val="27"/>
-        </w:rPr>
-        <w:t>0</w:t>
-      </w:r>
-      <w:proofErr w:type="gramEnd"/>
-      <w:r>
-        <w:rPr>
-          <w:rFonts w:ascii="Arial" w:hAnsi="Arial" w:cs="Arial"/>
-          <w:color w:val="000000"/>
-          <w:sz w:val="27"/>
-          <w:szCs w:val="27"/>
-        </w:rPr>
-        <w:t xml:space="preserve"> and ending at $3.5 million. Include the R commands and the plot. Put your name in the title of the </w:t>
+        <w:t xml:space="preserve">b) Use R to produce a frequency histogram for only the California house prices. Use intervals of width $500,000 beginning at 0 and ending at $3.5 million. Include the R commands and the plot. Put your name in the title of the </w:t>
       </w:r>
       <w:r>
         <w:rPr>
@@ -1535,25 +1252,14 @@
           <w:szCs w:val="27"/>
         </w:rPr>
       </w:pPr>
-      <w:proofErr w:type="gramStart"/>
-      <w:r>
-        <w:rPr>
-          <w:rFonts w:ascii="Arial" w:hAnsi="Arial" w:cs="Arial"/>
-          <w:color w:val="000000"/>
-          <w:sz w:val="27"/>
-          <w:szCs w:val="27"/>
-        </w:rPr>
-        <w:t>Solution :</w:t>
-      </w:r>
-      <w:proofErr w:type="gramEnd"/>
-      <w:r>
-        <w:rPr>
-          <w:rFonts w:ascii="Arial" w:hAnsi="Arial" w:cs="Arial"/>
-          <w:color w:val="000000"/>
-          <w:sz w:val="27"/>
-          <w:szCs w:val="27"/>
-        </w:rPr>
-        <w:t xml:space="preserve"> </w:t>
+      <w:r>
+        <w:rPr>
+          <w:rFonts w:ascii="Arial" w:hAnsi="Arial" w:cs="Arial"/>
+          <w:color w:val="000000"/>
+          <w:sz w:val="27"/>
+          <w:szCs w:val="27"/>
+        </w:rPr>
+        <w:t xml:space="preserve">Solution : </w:t>
       </w:r>
     </w:p>
     <w:p>
@@ -1581,75 +1287,6 @@
             <wp:extent cx="5706271" cy="3191320"/>
             <wp:effectExtent l="0" t="0" r="8890" b="9525"/>
             <wp:docPr id="5" name="Picture 5"/>
-            <wp:cNvGraphicFramePr>
-              <a:graphicFrameLocks xmlns:a="http://schemas.openxmlformats.org/drawingml/2006/main" noChangeAspect="1"/>
-            </wp:cNvGraphicFramePr>
-            <a:graphic xmlns:a="http://schemas.openxmlformats.org/drawingml/2006/main">
-              <a:graphicData uri="http://schemas.openxmlformats.org/drawingml/2006/picture">
-                <pic:pic xmlns:pic="http://schemas.openxmlformats.org/drawingml/2006/picture">
-                  <pic:nvPicPr>
-                    <pic:cNvPr id="1" name=""/>
-                    <pic:cNvPicPr/>
-                  </pic:nvPicPr>
-                  <pic:blipFill>
-                    <a:blip r:embed="rId16"/>
-                    <a:stretch>
-                      <a:fillRect/>
-                    </a:stretch>
-                  </pic:blipFill>
-                  <pic:spPr>
-                    <a:xfrm>
-                      <a:off x="0" y="0"/>
-                      <a:ext cx="5706271" cy="3191320"/>
-                    </a:xfrm>
-                    <a:prstGeom prst="rect">
-                      <a:avLst/>
-                    </a:prstGeom>
-                  </pic:spPr>
-                </pic:pic>
-              </a:graphicData>
-            </a:graphic>
-          </wp:inline>
-        </w:drawing>
-      </w:r>
-    </w:p>
-    <w:p>
-      <w:pPr>
-        <w:pStyle w:val="NormalWeb"/>
-        <w:spacing w:after="240" w:afterAutospacing="0"/>
-        <w:rPr>
-          <w:rFonts w:ascii="Arial" w:hAnsi="Arial" w:cs="Arial"/>
-          <w:color w:val="000000"/>
-          <w:sz w:val="27"/>
-          <w:szCs w:val="27"/>
-        </w:rPr>
-      </w:pPr>
-    </w:p>
-    <w:p>
-      <w:pPr>
-        <w:pStyle w:val="NormalWeb"/>
-        <w:spacing w:after="240" w:afterAutospacing="0"/>
-        <w:rPr>
-          <w:rFonts w:ascii="Arial" w:hAnsi="Arial" w:cs="Arial"/>
-          <w:color w:val="000000"/>
-          <w:sz w:val="27"/>
-          <w:szCs w:val="27"/>
-        </w:rPr>
-      </w:pPr>
-      <w:r>
-        <w:rPr>
-          <w:rFonts w:ascii="Arial" w:hAnsi="Arial" w:cs="Arial"/>
-          <w:noProof/>
-          <w:color w:val="000000"/>
-          <w:sz w:val="27"/>
-          <w:szCs w:val="27"/>
-          <w:lang w:val="en-IN" w:eastAsia="en-IN"/>
-        </w:rPr>
-        <w:drawing>
-          <wp:inline distT="0" distB="0" distL="0" distR="0" wp14:anchorId="07DD44FE" wp14:editId="0A4AAB1E">
-            <wp:extent cx="5611008" cy="2867425"/>
-            <wp:effectExtent l="0" t="0" r="8890" b="9525"/>
-            <wp:docPr id="6" name="Picture 6"/>
             <wp:cNvGraphicFramePr>
               <a:graphicFrameLocks xmlns:a="http://schemas.openxmlformats.org/drawingml/2006/main" noChangeAspect="1"/>
             </wp:cNvGraphicFramePr>
@@ -1669,7 +1306,7 @@
                   <pic:spPr>
                     <a:xfrm>
                       <a:off x="0" y="0"/>
-                      <a:ext cx="5611008" cy="2867425"/>
+                      <a:ext cx="5706271" cy="3191320"/>
                     </a:xfrm>
                     <a:prstGeom prst="rect">
                       <a:avLst/>
@@ -1685,197 +1322,24 @@
     <w:p>
       <w:pPr>
         <w:pStyle w:val="NormalWeb"/>
-        <w:spacing w:after="240"/>
-        <w:rPr>
-          <w:rFonts w:ascii="Arial" w:hAnsi="Arial" w:cs="Arial"/>
-          <w:iCs/>
-          <w:color w:val="000000"/>
-          <w:sz w:val="27"/>
-          <w:szCs w:val="27"/>
-          <w:lang w:val="en-IN"/>
-        </w:rPr>
-      </w:pPr>
-      <w:r>
-        <w:rPr>
-          <w:rFonts w:ascii="Arial" w:hAnsi="Arial" w:cs="Arial"/>
-          <w:iCs/>
-          <w:color w:val="000000"/>
-          <w:sz w:val="27"/>
-          <w:szCs w:val="27"/>
-        </w:rPr>
-        <w:lastRenderedPageBreak/>
-        <w:t>The box plot</w:t>
-      </w:r>
-      <w:r>
-        <w:rPr>
-          <w:rFonts w:ascii="Arial" w:hAnsi="Arial" w:cs="Arial"/>
-          <w:iCs/>
-          <w:color w:val="000000"/>
-          <w:sz w:val="27"/>
-          <w:szCs w:val="27"/>
-        </w:rPr>
-        <w:t>s</w:t>
-      </w:r>
-      <w:r>
-        <w:rPr>
-          <w:rFonts w:ascii="Arial" w:hAnsi="Arial" w:cs="Arial"/>
-          <w:iCs/>
-          <w:color w:val="000000"/>
-          <w:sz w:val="27"/>
-          <w:szCs w:val="27"/>
-        </w:rPr>
-        <w:t xml:space="preserve"> s</w:t>
-      </w:r>
-      <w:r>
-        <w:rPr>
-          <w:rFonts w:ascii="Arial" w:hAnsi="Arial" w:cs="Arial"/>
-          <w:iCs/>
-          <w:color w:val="000000"/>
-          <w:sz w:val="27"/>
-          <w:szCs w:val="27"/>
-          <w:lang w:val="en-IN"/>
-        </w:rPr>
-        <w:t xml:space="preserve">how the data </w:t>
-      </w:r>
-      <w:proofErr w:type="gramStart"/>
-      <w:r>
-        <w:rPr>
-          <w:rFonts w:ascii="Arial" w:hAnsi="Arial" w:cs="Arial"/>
-          <w:iCs/>
-          <w:color w:val="000000"/>
-          <w:sz w:val="27"/>
-          <w:szCs w:val="27"/>
-          <w:lang w:val="en-IN"/>
-        </w:rPr>
-        <w:t>about:</w:t>
-      </w:r>
-      <w:proofErr w:type="gramEnd"/>
-      <w:r>
-        <w:rPr>
-          <w:rFonts w:ascii="Arial" w:hAnsi="Arial" w:cs="Arial"/>
-          <w:iCs/>
-          <w:color w:val="000000"/>
-          <w:sz w:val="27"/>
-          <w:szCs w:val="27"/>
-          <w:lang w:val="en-IN"/>
-        </w:rPr>
-        <w:t xml:space="preserve"> outli</w:t>
-      </w:r>
-      <w:r>
-        <w:rPr>
-          <w:rFonts w:ascii="Arial" w:hAnsi="Arial" w:cs="Arial"/>
-          <w:iCs/>
-          <w:color w:val="000000"/>
-          <w:sz w:val="27"/>
-          <w:szCs w:val="27"/>
-          <w:lang w:val="en-IN"/>
-        </w:rPr>
-        <w:t>er,</w:t>
-      </w:r>
-      <w:r>
-        <w:rPr>
-          <w:rFonts w:ascii="Arial" w:hAnsi="Arial" w:cs="Arial"/>
-          <w:iCs/>
-          <w:color w:val="000000"/>
-          <w:sz w:val="27"/>
-          <w:szCs w:val="27"/>
-          <w:lang w:val="en-IN"/>
-        </w:rPr>
-        <w:t xml:space="preserve"> Max, upper quartile 25%, Media</w:t>
-      </w:r>
-      <w:r>
-        <w:rPr>
-          <w:rFonts w:ascii="Arial" w:hAnsi="Arial" w:cs="Arial"/>
-          <w:iCs/>
-          <w:color w:val="000000"/>
-          <w:sz w:val="27"/>
-          <w:szCs w:val="27"/>
-          <w:lang w:val="en-IN"/>
-        </w:rPr>
-        <w:t xml:space="preserve">n, </w:t>
-      </w:r>
-      <w:r>
-        <w:rPr>
-          <w:rFonts w:ascii="Arial" w:hAnsi="Arial" w:cs="Arial"/>
-          <w:iCs/>
-          <w:color w:val="000000"/>
-          <w:sz w:val="27"/>
-          <w:szCs w:val="27"/>
-          <w:lang w:val="en-IN"/>
-        </w:rPr>
-        <w:t>low quartile 25%, Min and outli</w:t>
-      </w:r>
-      <w:r>
-        <w:rPr>
-          <w:rFonts w:ascii="Arial" w:hAnsi="Arial" w:cs="Arial"/>
-          <w:iCs/>
-          <w:color w:val="000000"/>
-          <w:sz w:val="27"/>
-          <w:szCs w:val="27"/>
-          <w:lang w:val="en-IN"/>
-        </w:rPr>
-        <w:t xml:space="preserve">er </w:t>
-      </w:r>
-    </w:p>
-    <w:p>
-      <w:pPr>
-        <w:pStyle w:val="NormalWeb"/>
-        <w:spacing w:after="240"/>
-        <w:rPr>
-          <w:rFonts w:ascii="Arial" w:hAnsi="Arial" w:cs="Arial"/>
-          <w:color w:val="000000"/>
-          <w:sz w:val="27"/>
-          <w:szCs w:val="27"/>
-          <w:lang w:val="en-IN"/>
-        </w:rPr>
-      </w:pPr>
-    </w:p>
-    <w:p>
-      <w:pPr>
-        <w:pStyle w:val="NormalWeb"/>
-        <w:spacing w:after="240"/>
-        <w:rPr>
-          <w:rFonts w:ascii="Arial" w:hAnsi="Arial" w:cs="Arial"/>
-          <w:color w:val="000000"/>
-          <w:sz w:val="27"/>
-          <w:szCs w:val="27"/>
-          <w:lang w:val="en-IN"/>
-        </w:rPr>
-      </w:pPr>
-    </w:p>
-    <w:p>
-      <w:pPr>
-        <w:pStyle w:val="NormalWeb"/>
-        <w:spacing w:after="240"/>
-        <w:rPr>
-          <w:rFonts w:ascii="Arial" w:hAnsi="Arial" w:cs="Arial"/>
-          <w:color w:val="000000"/>
-          <w:sz w:val="27"/>
-          <w:szCs w:val="27"/>
-          <w:lang w:val="en-IN"/>
-        </w:rPr>
-      </w:pPr>
-      <w:r>
-        <w:rPr>
-          <w:rFonts w:ascii="Arial" w:hAnsi="Arial" w:cs="Arial"/>
-          <w:color w:val="000000"/>
-          <w:sz w:val="27"/>
-          <w:szCs w:val="27"/>
-          <w:lang w:val="en-IN"/>
-        </w:rPr>
-        <w:t>California House Prices Plot</w:t>
-      </w:r>
-    </w:p>
-    <w:p>
-      <w:pPr>
-        <w:pStyle w:val="NormalWeb"/>
-        <w:spacing w:after="240"/>
-        <w:rPr>
-          <w:rFonts w:ascii="Arial" w:hAnsi="Arial" w:cs="Arial"/>
-          <w:color w:val="000000"/>
-          <w:sz w:val="27"/>
-          <w:szCs w:val="27"/>
-          <w:lang w:val="en-IN"/>
+        <w:spacing w:after="240" w:afterAutospacing="0"/>
+        <w:rPr>
+          <w:rFonts w:ascii="Arial" w:hAnsi="Arial" w:cs="Arial"/>
+          <w:color w:val="000000"/>
+          <w:sz w:val="27"/>
+          <w:szCs w:val="27"/>
+        </w:rPr>
+      </w:pPr>
+    </w:p>
+    <w:p>
+      <w:pPr>
+        <w:pStyle w:val="NormalWeb"/>
+        <w:spacing w:after="240" w:afterAutospacing="0"/>
+        <w:rPr>
+          <w:rFonts w:ascii="Arial" w:hAnsi="Arial" w:cs="Arial"/>
+          <w:color w:val="000000"/>
+          <w:sz w:val="27"/>
+          <w:szCs w:val="27"/>
         </w:rPr>
       </w:pPr>
       <w:r>
@@ -1888,10 +1352,10 @@
           <w:lang w:val="en-IN" w:eastAsia="en-IN"/>
         </w:rPr>
         <w:drawing>
-          <wp:inline distT="0" distB="0" distL="0" distR="0" wp14:anchorId="04E35457" wp14:editId="326CE3D6">
-            <wp:extent cx="5763429" cy="3410426"/>
-            <wp:effectExtent l="0" t="0" r="8890" b="0"/>
-            <wp:docPr id="7" name="Picture 7"/>
+          <wp:inline distT="0" distB="0" distL="0" distR="0" wp14:anchorId="07DD44FE" wp14:editId="0A4AAB1E">
+            <wp:extent cx="5611008" cy="2867425"/>
+            <wp:effectExtent l="0" t="0" r="8890" b="9525"/>
+            <wp:docPr id="6" name="Picture 6"/>
             <wp:cNvGraphicFramePr>
               <a:graphicFrameLocks xmlns:a="http://schemas.openxmlformats.org/drawingml/2006/main" noChangeAspect="1"/>
             </wp:cNvGraphicFramePr>
@@ -1911,7 +1375,7 @@
                   <pic:spPr>
                     <a:xfrm>
                       <a:off x="0" y="0"/>
-                      <a:ext cx="5763429" cy="3410426"/>
+                      <a:ext cx="5611008" cy="2867425"/>
                     </a:xfrm>
                     <a:prstGeom prst="rect">
                       <a:avLst/>
@@ -1930,6 +1394,7 @@
         <w:spacing w:after="240"/>
         <w:rPr>
           <w:rFonts w:ascii="Arial" w:hAnsi="Arial" w:cs="Arial"/>
+          <w:iCs/>
           <w:color w:val="000000"/>
           <w:sz w:val="27"/>
           <w:szCs w:val="27"/>
@@ -1939,12 +1404,99 @@
       <w:r>
         <w:rPr>
           <w:rFonts w:ascii="Arial" w:hAnsi="Arial" w:cs="Arial"/>
+          <w:iCs/>
+          <w:color w:val="000000"/>
+          <w:sz w:val="27"/>
+          <w:szCs w:val="27"/>
+        </w:rPr>
+        <w:lastRenderedPageBreak/>
+        <w:t>The box plot</w:t>
+      </w:r>
+      <w:r>
+        <w:rPr>
+          <w:rFonts w:ascii="Arial" w:hAnsi="Arial" w:cs="Arial"/>
+          <w:iCs/>
+          <w:color w:val="000000"/>
+          <w:sz w:val="27"/>
+          <w:szCs w:val="27"/>
+        </w:rPr>
+        <w:t>s</w:t>
+      </w:r>
+      <w:r>
+        <w:rPr>
+          <w:rFonts w:ascii="Arial" w:hAnsi="Arial" w:cs="Arial"/>
+          <w:iCs/>
+          <w:color w:val="000000"/>
+          <w:sz w:val="27"/>
+          <w:szCs w:val="27"/>
+        </w:rPr>
+        <w:t xml:space="preserve"> s</w:t>
+      </w:r>
+      <w:r>
+        <w:rPr>
+          <w:rFonts w:ascii="Arial" w:hAnsi="Arial" w:cs="Arial"/>
+          <w:iCs/>
           <w:color w:val="000000"/>
           <w:sz w:val="27"/>
           <w:szCs w:val="27"/>
           <w:lang w:val="en-IN"/>
         </w:rPr>
-        <w:t>Ohio House Prices Plot</w:t>
+        <w:t>how the data about: outli</w:t>
+      </w:r>
+      <w:r>
+        <w:rPr>
+          <w:rFonts w:ascii="Arial" w:hAnsi="Arial" w:cs="Arial"/>
+          <w:iCs/>
+          <w:color w:val="000000"/>
+          <w:sz w:val="27"/>
+          <w:szCs w:val="27"/>
+          <w:lang w:val="en-IN"/>
+        </w:rPr>
+        <w:t>er,</w:t>
+      </w:r>
+      <w:r>
+        <w:rPr>
+          <w:rFonts w:ascii="Arial" w:hAnsi="Arial" w:cs="Arial"/>
+          <w:iCs/>
+          <w:color w:val="000000"/>
+          <w:sz w:val="27"/>
+          <w:szCs w:val="27"/>
+          <w:lang w:val="en-IN"/>
+        </w:rPr>
+        <w:t xml:space="preserve"> Max, upper quartile 25%, Media</w:t>
+      </w:r>
+      <w:r>
+        <w:rPr>
+          <w:rFonts w:ascii="Arial" w:hAnsi="Arial" w:cs="Arial"/>
+          <w:iCs/>
+          <w:color w:val="000000"/>
+          <w:sz w:val="27"/>
+          <w:szCs w:val="27"/>
+          <w:lang w:val="en-IN"/>
+        </w:rPr>
+        <w:t xml:space="preserve">n, </w:t>
+      </w:r>
+      <w:r>
+        <w:rPr>
+          <w:rFonts w:ascii="Arial" w:hAnsi="Arial" w:cs="Arial"/>
+          <w:iCs/>
+          <w:color w:val="000000"/>
+          <w:sz w:val="27"/>
+          <w:szCs w:val="27"/>
+          <w:lang w:val="en-IN"/>
+        </w:rPr>
+        <w:t>low quartile 25%, Min and outli</w:t>
+      </w:r>
+      <w:r>
+        <w:rPr>
+          <w:rFonts w:ascii="Arial" w:hAnsi="Arial" w:cs="Arial"/>
+          <w:iCs/>
+          <w:color w:val="000000"/>
+          <w:sz w:val="27"/>
+          <w:szCs w:val="27"/>
+          <w:lang w:val="en-IN"/>
+        </w:rPr>
+        <w:t xml:space="preserve">er </w:t>
       </w:r>
     </w:p>
     <w:p>
@@ -1959,6 +1511,55 @@
           <w:lang w:val="en-IN"/>
         </w:rPr>
       </w:pPr>
+    </w:p>
+    <w:p>
+      <w:pPr>
+        <w:pStyle w:val="NormalWeb"/>
+        <w:spacing w:after="240"/>
+        <w:rPr>
+          <w:rFonts w:ascii="Arial" w:hAnsi="Arial" w:cs="Arial"/>
+          <w:color w:val="000000"/>
+          <w:sz w:val="27"/>
+          <w:szCs w:val="27"/>
+          <w:lang w:val="en-IN"/>
+        </w:rPr>
+      </w:pPr>
+    </w:p>
+    <w:p>
+      <w:pPr>
+        <w:pStyle w:val="NormalWeb"/>
+        <w:spacing w:after="240"/>
+        <w:rPr>
+          <w:rFonts w:ascii="Arial" w:hAnsi="Arial" w:cs="Arial"/>
+          <w:color w:val="000000"/>
+          <w:sz w:val="27"/>
+          <w:szCs w:val="27"/>
+          <w:lang w:val="en-IN"/>
+        </w:rPr>
+      </w:pPr>
+      <w:r>
+        <w:rPr>
+          <w:rFonts w:ascii="Arial" w:hAnsi="Arial" w:cs="Arial"/>
+          <w:color w:val="000000"/>
+          <w:sz w:val="27"/>
+          <w:szCs w:val="27"/>
+          <w:lang w:val="en-IN"/>
+        </w:rPr>
+        <w:t>California House Prices Plot</w:t>
+      </w:r>
+    </w:p>
+    <w:p>
+      <w:pPr>
+        <w:pStyle w:val="NormalWeb"/>
+        <w:spacing w:after="240"/>
+        <w:rPr>
+          <w:rFonts w:ascii="Arial" w:hAnsi="Arial" w:cs="Arial"/>
+          <w:color w:val="000000"/>
+          <w:sz w:val="27"/>
+          <w:szCs w:val="27"/>
+          <w:lang w:val="en-IN"/>
+        </w:rPr>
+      </w:pPr>
       <w:r>
         <w:rPr>
           <w:rFonts w:ascii="Arial" w:hAnsi="Arial" w:cs="Arial"/>
@@ -1968,12 +1569,11 @@
           <w:szCs w:val="27"/>
           <w:lang w:val="en-IN" w:eastAsia="en-IN"/>
         </w:rPr>
-        <w:lastRenderedPageBreak/>
         <w:drawing>
-          <wp:inline distT="0" distB="0" distL="0" distR="0" wp14:anchorId="05F5093C" wp14:editId="7478E1EC">
-            <wp:extent cx="5753903" cy="3505689"/>
-            <wp:effectExtent l="0" t="0" r="0" b="0"/>
-            <wp:docPr id="8" name="Picture 8"/>
+          <wp:inline distT="0" distB="0" distL="0" distR="0" wp14:anchorId="04E35457" wp14:editId="326CE3D6">
+            <wp:extent cx="5763429" cy="3410426"/>
+            <wp:effectExtent l="0" t="0" r="8890" b="0"/>
+            <wp:docPr id="7" name="Picture 7"/>
             <wp:cNvGraphicFramePr>
               <a:graphicFrameLocks xmlns:a="http://schemas.openxmlformats.org/drawingml/2006/main" noChangeAspect="1"/>
             </wp:cNvGraphicFramePr>
@@ -1993,7 +1593,7 @@
                   <pic:spPr>
                     <a:xfrm>
                       <a:off x="0" y="0"/>
-                      <a:ext cx="5753903" cy="3505689"/>
+                      <a:ext cx="5763429" cy="3410426"/>
                     </a:xfrm>
                     <a:prstGeom prst="rect">
                       <a:avLst/>
@@ -2018,6 +1618,16 @@
           <w:lang w:val="en-IN"/>
         </w:rPr>
       </w:pPr>
+      <w:r>
+        <w:rPr>
+          <w:rFonts w:ascii="Arial" w:hAnsi="Arial" w:cs="Arial"/>
+          <w:color w:val="000000"/>
+          <w:sz w:val="27"/>
+          <w:szCs w:val="27"/>
+          <w:lang w:val="en-IN"/>
+        </w:rPr>
+        <w:t>Ohio House Prices Plot</w:t>
+      </w:r>
     </w:p>
     <w:p>
       <w:pPr>
@@ -2040,11 +1650,12 @@
           <w:szCs w:val="27"/>
           <w:lang w:val="en-IN" w:eastAsia="en-IN"/>
         </w:rPr>
+        <w:lastRenderedPageBreak/>
         <w:drawing>
-          <wp:inline distT="0" distB="0" distL="0" distR="0" wp14:anchorId="08433A88" wp14:editId="3198C58F">
-            <wp:extent cx="5706271" cy="3410426"/>
-            <wp:effectExtent l="0" t="0" r="8890" b="0"/>
-            <wp:docPr id="9" name="Picture 9"/>
+          <wp:inline distT="0" distB="0" distL="0" distR="0" wp14:anchorId="05F5093C" wp14:editId="7478E1EC">
+            <wp:extent cx="5753903" cy="3505689"/>
+            <wp:effectExtent l="0" t="0" r="0" b="0"/>
+            <wp:docPr id="8" name="Picture 8"/>
             <wp:cNvGraphicFramePr>
               <a:graphicFrameLocks xmlns:a="http://schemas.openxmlformats.org/drawingml/2006/main" noChangeAspect="1"/>
             </wp:cNvGraphicFramePr>
@@ -2064,7 +1675,7 @@
                   <pic:spPr>
                     <a:xfrm>
                       <a:off x="0" y="0"/>
-                      <a:ext cx="5706271" cy="3410426"/>
+                      <a:ext cx="5753903" cy="3505689"/>
                     </a:xfrm>
                     <a:prstGeom prst="rect">
                       <a:avLst/>
@@ -2089,6 +1700,19 @@
           <w:lang w:val="en-IN"/>
         </w:rPr>
       </w:pPr>
+    </w:p>
+    <w:p>
+      <w:pPr>
+        <w:pStyle w:val="NormalWeb"/>
+        <w:spacing w:after="240"/>
+        <w:rPr>
+          <w:rFonts w:ascii="Arial" w:hAnsi="Arial" w:cs="Arial"/>
+          <w:color w:val="000000"/>
+          <w:sz w:val="27"/>
+          <w:szCs w:val="27"/>
+          <w:lang w:val="en-IN"/>
+        </w:rPr>
+      </w:pPr>
       <w:r>
         <w:rPr>
           <w:rFonts w:ascii="Arial" w:hAnsi="Arial" w:cs="Arial"/>
@@ -2098,12 +1722,11 @@
           <w:szCs w:val="27"/>
           <w:lang w:val="en-IN" w:eastAsia="en-IN"/>
         </w:rPr>
-        <w:lastRenderedPageBreak/>
         <w:drawing>
-          <wp:inline distT="0" distB="0" distL="0" distR="0" wp14:anchorId="3D99587E" wp14:editId="63C6227E">
-            <wp:extent cx="5792008" cy="3429479"/>
-            <wp:effectExtent l="0" t="0" r="0" b="0"/>
-            <wp:docPr id="10" name="Picture 10"/>
+          <wp:inline distT="0" distB="0" distL="0" distR="0" wp14:anchorId="08433A88" wp14:editId="3198C58F">
+            <wp:extent cx="5706271" cy="3410426"/>
+            <wp:effectExtent l="0" t="0" r="8890" b="0"/>
+            <wp:docPr id="9" name="Picture 9"/>
             <wp:cNvGraphicFramePr>
               <a:graphicFrameLocks xmlns:a="http://schemas.openxmlformats.org/drawingml/2006/main" noChangeAspect="1"/>
             </wp:cNvGraphicFramePr>
@@ -2123,6 +1746,65 @@
                   <pic:spPr>
                     <a:xfrm>
                       <a:off x="0" y="0"/>
+                      <a:ext cx="5706271" cy="3410426"/>
+                    </a:xfrm>
+                    <a:prstGeom prst="rect">
+                      <a:avLst/>
+                    </a:prstGeom>
+                  </pic:spPr>
+                </pic:pic>
+              </a:graphicData>
+            </a:graphic>
+          </wp:inline>
+        </w:drawing>
+      </w:r>
+    </w:p>
+    <w:p>
+      <w:pPr>
+        <w:pStyle w:val="NormalWeb"/>
+        <w:spacing w:after="240"/>
+        <w:rPr>
+          <w:rFonts w:ascii="Arial" w:hAnsi="Arial" w:cs="Arial"/>
+          <w:color w:val="000000"/>
+          <w:sz w:val="27"/>
+          <w:szCs w:val="27"/>
+          <w:lang w:val="en-IN"/>
+        </w:rPr>
+      </w:pPr>
+      <w:r>
+        <w:rPr>
+          <w:rFonts w:ascii="Arial" w:hAnsi="Arial" w:cs="Arial"/>
+          <w:noProof/>
+          <w:color w:val="000000"/>
+          <w:sz w:val="27"/>
+          <w:szCs w:val="27"/>
+          <w:lang w:val="en-IN" w:eastAsia="en-IN"/>
+        </w:rPr>
+        <w:lastRenderedPageBreak/>
+        <w:drawing>
+          <wp:inline distT="0" distB="0" distL="0" distR="0" wp14:anchorId="3D99587E" wp14:editId="63C6227E">
+            <wp:extent cx="5792008" cy="3429479"/>
+            <wp:effectExtent l="0" t="0" r="0" b="0"/>
+            <wp:docPr id="10" name="Picture 10"/>
+            <wp:cNvGraphicFramePr>
+              <a:graphicFrameLocks xmlns:a="http://schemas.openxmlformats.org/drawingml/2006/main" noChangeAspect="1"/>
+            </wp:cNvGraphicFramePr>
+            <a:graphic xmlns:a="http://schemas.openxmlformats.org/drawingml/2006/main">
+              <a:graphicData uri="http://schemas.openxmlformats.org/drawingml/2006/picture">
+                <pic:pic xmlns:pic="http://schemas.openxmlformats.org/drawingml/2006/picture">
+                  <pic:nvPicPr>
+                    <pic:cNvPr id="1" name=""/>
+                    <pic:cNvPicPr/>
+                  </pic:nvPicPr>
+                  <pic:blipFill>
+                    <a:blip r:embed="rId22"/>
+                    <a:stretch>
+                      <a:fillRect/>
+                    </a:stretch>
+                  </pic:blipFill>
+                  <pic:spPr>
+                    <a:xfrm>
+                      <a:off x="0" y="0"/>
                       <a:ext cx="5792008" cy="3429479"/>
                     </a:xfrm>
                     <a:prstGeom prst="rect">
@@ -2139,7 +1821,7 @@
     <w:p>
       <w:pPr>
         <w:pStyle w:val="NormalWeb"/>
-        <w:spacing w:after="240" w:afterAutospacing="0"/>
+        <w:spacing w:before="100" w:after="240" w:afterAutospacing="0"/>
         <w:rPr>
           <w:rFonts w:ascii="Arial" w:hAnsi="Arial" w:cs="Arial"/>
           <w:color w:val="000000"/>
@@ -2166,7 +1848,7 @@
         <w:br/>
         <w:t xml:space="preserve">8) This question uses the data at </w:t>
       </w:r>
-      <w:hyperlink r:id="rId22">
+      <w:hyperlink r:id="rId23">
         <w:r>
           <w:rPr>
             <w:rStyle w:val="InternetLink"/>
@@ -2410,84 +2092,6 @@
             <wp:extent cx="5790565" cy="3219450"/>
             <wp:effectExtent l="0" t="0" r="0" b="0"/>
             <wp:docPr id="11" name="Picture 11"/>
-            <wp:cNvGraphicFramePr>
-              <a:graphicFrameLocks xmlns:a="http://schemas.openxmlformats.org/drawingml/2006/main" noChangeAspect="1"/>
-            </wp:cNvGraphicFramePr>
-            <a:graphic xmlns:a="http://schemas.openxmlformats.org/drawingml/2006/main">
-              <a:graphicData uri="http://schemas.openxmlformats.org/drawingml/2006/picture">
-                <pic:pic xmlns:pic="http://schemas.openxmlformats.org/drawingml/2006/picture">
-                  <pic:nvPicPr>
-                    <pic:cNvPr id="1" name=""/>
-                    <pic:cNvPicPr/>
-                  </pic:nvPicPr>
-                  <pic:blipFill>
-                    <a:blip r:embed="rId23"/>
-                    <a:stretch>
-                      <a:fillRect/>
-                    </a:stretch>
-                  </pic:blipFill>
-                  <pic:spPr>
-                    <a:xfrm>
-                      <a:off x="0" y="0"/>
-                      <a:ext cx="5798990" cy="3224134"/>
-                    </a:xfrm>
-                    <a:prstGeom prst="rect">
-                      <a:avLst/>
-                    </a:prstGeom>
-                  </pic:spPr>
-                </pic:pic>
-              </a:graphicData>
-            </a:graphic>
-          </wp:inline>
-        </w:drawing>
-      </w:r>
-    </w:p>
-    <w:p>
-      <w:pPr>
-        <w:pStyle w:val="NormalWeb"/>
-        <w:spacing w:after="240" w:afterAutospacing="0"/>
-        <w:rPr>
-          <w:rFonts w:ascii="Arial" w:hAnsi="Arial" w:cs="Arial"/>
-          <w:color w:val="000000"/>
-          <w:sz w:val="27"/>
-          <w:szCs w:val="27"/>
-        </w:rPr>
-      </w:pPr>
-      <w:r>
-        <w:rPr>
-          <w:rFonts w:ascii="Arial" w:hAnsi="Arial" w:cs="Arial"/>
-          <w:color w:val="000000"/>
-          <w:sz w:val="27"/>
-          <w:szCs w:val="27"/>
-        </w:rPr>
-        <w:t>b) There are less than 117 points in the scatter plot because the plot is for 2003 wins vs 2004 wins. If the plot was for 2004 wins vs Team or 2003 Wins vs Team, we could have got the full 117 points on the plot.</w:t>
-      </w:r>
-    </w:p>
-    <w:p>
-      <w:pPr>
-        <w:pStyle w:val="NormalWeb"/>
-        <w:spacing w:after="240" w:afterAutospacing="0"/>
-        <w:rPr>
-          <w:rFonts w:ascii="Arial" w:hAnsi="Arial" w:cs="Arial"/>
-          <w:color w:val="000000"/>
-          <w:sz w:val="27"/>
-          <w:szCs w:val="27"/>
-        </w:rPr>
-      </w:pPr>
-      <w:r>
-        <w:rPr>
-          <w:rFonts w:ascii="Arial" w:hAnsi="Arial" w:cs="Arial"/>
-          <w:noProof/>
-          <w:color w:val="000000"/>
-          <w:sz w:val="27"/>
-          <w:szCs w:val="27"/>
-          <w:lang w:val="en-IN" w:eastAsia="en-IN"/>
-        </w:rPr>
-        <w:drawing>
-          <wp:inline distT="0" distB="0" distL="0" distR="0" wp14:anchorId="7C7DC3CC" wp14:editId="4E675439">
-            <wp:extent cx="3000794" cy="314369"/>
-            <wp:effectExtent l="0" t="0" r="0" b="9525"/>
-            <wp:docPr id="12" name="Picture 12"/>
             <wp:cNvGraphicFramePr>
               <a:graphicFrameLocks xmlns:a="http://schemas.openxmlformats.org/drawingml/2006/main" noChangeAspect="1"/>
             </wp:cNvGraphicFramePr>
@@ -2507,6 +2111,84 @@
                   <pic:spPr>
                     <a:xfrm>
                       <a:off x="0" y="0"/>
+                      <a:ext cx="5798990" cy="3224134"/>
+                    </a:xfrm>
+                    <a:prstGeom prst="rect">
+                      <a:avLst/>
+                    </a:prstGeom>
+                  </pic:spPr>
+                </pic:pic>
+              </a:graphicData>
+            </a:graphic>
+          </wp:inline>
+        </w:drawing>
+      </w:r>
+    </w:p>
+    <w:p>
+      <w:pPr>
+        <w:pStyle w:val="NormalWeb"/>
+        <w:spacing w:after="240" w:afterAutospacing="0"/>
+        <w:rPr>
+          <w:rFonts w:ascii="Arial" w:hAnsi="Arial" w:cs="Arial"/>
+          <w:color w:val="000000"/>
+          <w:sz w:val="27"/>
+          <w:szCs w:val="27"/>
+        </w:rPr>
+      </w:pPr>
+      <w:r>
+        <w:rPr>
+          <w:rFonts w:ascii="Arial" w:hAnsi="Arial" w:cs="Arial"/>
+          <w:color w:val="000000"/>
+          <w:sz w:val="27"/>
+          <w:szCs w:val="27"/>
+        </w:rPr>
+        <w:t>b) There are less than 117 points in the scatter plot because the plot is for 2003 wins vs 2004 wins. If the plot was for 2004 wins vs Team or 2003 Wins vs Team, we could have got the full 117 points on the plot.</w:t>
+      </w:r>
+    </w:p>
+    <w:p>
+      <w:pPr>
+        <w:pStyle w:val="NormalWeb"/>
+        <w:spacing w:after="240" w:afterAutospacing="0"/>
+        <w:rPr>
+          <w:rFonts w:ascii="Arial" w:hAnsi="Arial" w:cs="Arial"/>
+          <w:color w:val="000000"/>
+          <w:sz w:val="27"/>
+          <w:szCs w:val="27"/>
+        </w:rPr>
+      </w:pPr>
+      <w:r>
+        <w:rPr>
+          <w:rFonts w:ascii="Arial" w:hAnsi="Arial" w:cs="Arial"/>
+          <w:noProof/>
+          <w:color w:val="000000"/>
+          <w:sz w:val="27"/>
+          <w:szCs w:val="27"/>
+          <w:lang w:val="en-IN" w:eastAsia="en-IN"/>
+        </w:rPr>
+        <w:drawing>
+          <wp:inline distT="0" distB="0" distL="0" distR="0" wp14:anchorId="7C7DC3CC" wp14:editId="4E675439">
+            <wp:extent cx="3000794" cy="314369"/>
+            <wp:effectExtent l="0" t="0" r="0" b="9525"/>
+            <wp:docPr id="12" name="Picture 12"/>
+            <wp:cNvGraphicFramePr>
+              <a:graphicFrameLocks xmlns:a="http://schemas.openxmlformats.org/drawingml/2006/main" noChangeAspect="1"/>
+            </wp:cNvGraphicFramePr>
+            <a:graphic xmlns:a="http://schemas.openxmlformats.org/drawingml/2006/main">
+              <a:graphicData uri="http://schemas.openxmlformats.org/drawingml/2006/picture">
+                <pic:pic xmlns:pic="http://schemas.openxmlformats.org/drawingml/2006/picture">
+                  <pic:nvPicPr>
+                    <pic:cNvPr id="1" name=""/>
+                    <pic:cNvPicPr/>
+                  </pic:nvPicPr>
+                  <pic:blipFill>
+                    <a:blip r:embed="rId25"/>
+                    <a:stretch>
+                      <a:fillRect/>
+                    </a:stretch>
+                  </pic:blipFill>
+                  <pic:spPr>
+                    <a:xfrm>
+                      <a:off x="0" y="0"/>
                       <a:ext cx="3000794" cy="314369"/>
                     </a:xfrm>
                     <a:prstGeom prst="rect">
@@ -2702,7 +2384,7 @@
         <w:br/>
         <w:t xml:space="preserve">9) This question uses the sample of 10,000 Ohio house prices at </w:t>
       </w:r>
-      <w:hyperlink r:id="rId25">
+      <w:hyperlink r:id="rId26">
         <w:r>
           <w:rPr>
             <w:rStyle w:val="InternetLink"/>
@@ -2894,374 +2576,6 @@
             <wp:extent cx="1371791" cy="733527"/>
             <wp:effectExtent l="0" t="0" r="0" b="9525"/>
             <wp:docPr id="13" name="Picture 13"/>
-            <wp:cNvGraphicFramePr>
-              <a:graphicFrameLocks xmlns:a="http://schemas.openxmlformats.org/drawingml/2006/main" noChangeAspect="1"/>
-            </wp:cNvGraphicFramePr>
-            <a:graphic xmlns:a="http://schemas.openxmlformats.org/drawingml/2006/main">
-              <a:graphicData uri="http://schemas.openxmlformats.org/drawingml/2006/picture">
-                <pic:pic xmlns:pic="http://schemas.openxmlformats.org/drawingml/2006/picture">
-                  <pic:nvPicPr>
-                    <pic:cNvPr id="1" name=""/>
-                    <pic:cNvPicPr/>
-                  </pic:nvPicPr>
-                  <pic:blipFill>
-                    <a:blip r:embed="rId26"/>
-                    <a:stretch>
-                      <a:fillRect/>
-                    </a:stretch>
-                  </pic:blipFill>
-                  <pic:spPr>
-                    <a:xfrm>
-                      <a:off x="0" y="0"/>
-                      <a:ext cx="1371791" cy="733527"/>
-                    </a:xfrm>
-                    <a:prstGeom prst="rect">
-                      <a:avLst/>
-                    </a:prstGeom>
-                  </pic:spPr>
-                </pic:pic>
-              </a:graphicData>
-            </a:graphic>
-          </wp:inline>
-        </w:drawing>
-      </w:r>
-    </w:p>
-    <w:p>
-      <w:pPr>
-        <w:pStyle w:val="NormalWeb"/>
-        <w:spacing w:after="240" w:afterAutospacing="0"/>
-        <w:rPr>
-          <w:rFonts w:ascii="Arial" w:hAnsi="Arial" w:cs="Arial"/>
-          <w:color w:val="000000"/>
-          <w:sz w:val="27"/>
-          <w:szCs w:val="27"/>
-        </w:rPr>
-      </w:pPr>
-      <w:r>
-        <w:rPr>
-          <w:rFonts w:ascii="Arial" w:hAnsi="Arial" w:cs="Arial"/>
-          <w:color w:val="000000"/>
-          <w:sz w:val="27"/>
-          <w:szCs w:val="27"/>
-        </w:rPr>
-        <w:t xml:space="preserve">Mean is larger than Median. </w:t>
-      </w:r>
-      <w:proofErr w:type="gramStart"/>
-      <w:r>
-        <w:rPr>
-          <w:rFonts w:ascii="Arial" w:hAnsi="Arial" w:cs="Arial"/>
-          <w:color w:val="000000"/>
-          <w:sz w:val="27"/>
-          <w:szCs w:val="27"/>
-        </w:rPr>
-        <w:t>So</w:t>
-      </w:r>
-      <w:proofErr w:type="gramEnd"/>
-      <w:r>
-        <w:rPr>
-          <w:rFonts w:ascii="Arial" w:hAnsi="Arial" w:cs="Arial"/>
-          <w:color w:val="000000"/>
-          <w:sz w:val="27"/>
-          <w:szCs w:val="27"/>
-        </w:rPr>
-        <w:t xml:space="preserve"> it is a Right Skewed data.</w:t>
-      </w:r>
-      <w:r>
-        <w:rPr>
-          <w:rFonts w:ascii="Arial" w:hAnsi="Arial" w:cs="Arial"/>
-          <w:color w:val="000000"/>
-          <w:sz w:val="27"/>
-          <w:szCs w:val="27"/>
-        </w:rPr>
-        <w:t xml:space="preserve"> The Median when you multiply or add it </w:t>
-      </w:r>
-      <w:proofErr w:type="gramStart"/>
-      <w:r>
-        <w:rPr>
-          <w:rFonts w:ascii="Arial" w:hAnsi="Arial" w:cs="Arial"/>
-          <w:color w:val="000000"/>
-          <w:sz w:val="27"/>
-          <w:szCs w:val="27"/>
-        </w:rPr>
-        <w:t>gets</w:t>
-      </w:r>
-      <w:proofErr w:type="gramEnd"/>
-      <w:r>
-        <w:rPr>
-          <w:rFonts w:ascii="Arial" w:hAnsi="Arial" w:cs="Arial"/>
-          <w:color w:val="000000"/>
-          <w:sz w:val="27"/>
-          <w:szCs w:val="27"/>
-        </w:rPr>
-        <w:t xml:space="preserve"> multiplied or added by the same value respectively.</w:t>
-      </w:r>
-    </w:p>
-    <w:p>
-      <w:pPr>
-        <w:pStyle w:val="NormalWeb"/>
-        <w:spacing w:after="240" w:afterAutospacing="0"/>
-        <w:rPr>
-          <w:rFonts w:ascii="Arial" w:hAnsi="Arial" w:cs="Arial"/>
-          <w:color w:val="000000"/>
-          <w:sz w:val="27"/>
-          <w:szCs w:val="27"/>
-        </w:rPr>
-      </w:pPr>
-      <w:r>
-        <w:rPr>
-          <w:rFonts w:ascii="Arial" w:hAnsi="Arial" w:cs="Arial"/>
-          <w:color w:val="000000"/>
-          <w:sz w:val="27"/>
-          <w:szCs w:val="27"/>
-        </w:rPr>
-        <w:br/>
-        <w:t>10) This question uses the following people's ages: 19</w:t>
-      </w:r>
-      <w:proofErr w:type="gramStart"/>
-      <w:r>
-        <w:rPr>
-          <w:rFonts w:ascii="Arial" w:hAnsi="Arial" w:cs="Arial"/>
-          <w:color w:val="000000"/>
-          <w:sz w:val="27"/>
-          <w:szCs w:val="27"/>
-        </w:rPr>
-        <w:t>,23,30,30,45,25,24,20</w:t>
-      </w:r>
-      <w:proofErr w:type="gramEnd"/>
-      <w:r>
-        <w:rPr>
-          <w:rFonts w:ascii="Arial" w:hAnsi="Arial" w:cs="Arial"/>
-          <w:color w:val="000000"/>
-          <w:sz w:val="27"/>
-          <w:szCs w:val="27"/>
-        </w:rPr>
-        <w:t>. Store them in R using the syntax ages&lt;-</w:t>
-      </w:r>
-      <w:proofErr w:type="gramStart"/>
-      <w:r>
-        <w:rPr>
-          <w:rFonts w:ascii="Arial" w:hAnsi="Arial" w:cs="Arial"/>
-          <w:color w:val="000000"/>
-          <w:sz w:val="27"/>
-          <w:szCs w:val="27"/>
-        </w:rPr>
-        <w:t>c(</w:t>
-      </w:r>
-      <w:proofErr w:type="gramEnd"/>
-      <w:r>
-        <w:rPr>
-          <w:rFonts w:ascii="Arial" w:hAnsi="Arial" w:cs="Arial"/>
-          <w:color w:val="000000"/>
-          <w:sz w:val="27"/>
-          <w:szCs w:val="27"/>
-        </w:rPr>
-        <w:t>19,23,30,30,45,25,24,20).</w:t>
-      </w:r>
-      <w:r>
-        <w:rPr>
-          <w:rFonts w:ascii="Arial" w:hAnsi="Arial" w:cs="Arial"/>
-          <w:color w:val="000000"/>
-          <w:sz w:val="27"/>
-          <w:szCs w:val="27"/>
-        </w:rPr>
-        <w:br/>
-      </w:r>
-      <w:r>
-        <w:rPr>
-          <w:rFonts w:ascii="Arial" w:hAnsi="Arial" w:cs="Arial"/>
-          <w:color w:val="000000"/>
-          <w:sz w:val="27"/>
-          <w:szCs w:val="27"/>
-        </w:rPr>
-        <w:br/>
-        <w:t xml:space="preserve">a) Compute the standard deviation in R using the </w:t>
-      </w:r>
-      <w:proofErr w:type="spellStart"/>
-      <w:proofErr w:type="gramStart"/>
-      <w:r>
-        <w:rPr>
-          <w:rFonts w:ascii="Arial" w:hAnsi="Arial" w:cs="Arial"/>
-          <w:color w:val="000000"/>
-          <w:sz w:val="27"/>
-          <w:szCs w:val="27"/>
-        </w:rPr>
-        <w:t>sd</w:t>
-      </w:r>
-      <w:proofErr w:type="spellEnd"/>
-      <w:r>
-        <w:rPr>
-          <w:rFonts w:ascii="Arial" w:hAnsi="Arial" w:cs="Arial"/>
-          <w:color w:val="000000"/>
-          <w:sz w:val="27"/>
-          <w:szCs w:val="27"/>
-        </w:rPr>
-        <w:t>(</w:t>
-      </w:r>
-      <w:proofErr w:type="gramEnd"/>
-      <w:r>
-        <w:rPr>
-          <w:rFonts w:ascii="Arial" w:hAnsi="Arial" w:cs="Arial"/>
-          <w:color w:val="000000"/>
-          <w:sz w:val="27"/>
-          <w:szCs w:val="27"/>
-        </w:rPr>
-        <w:t>) function.</w:t>
-      </w:r>
-      <w:r>
-        <w:rPr>
-          <w:rFonts w:ascii="Arial" w:hAnsi="Arial" w:cs="Arial"/>
-          <w:color w:val="000000"/>
-          <w:sz w:val="27"/>
-          <w:szCs w:val="27"/>
-        </w:rPr>
-        <w:br/>
-      </w:r>
-      <w:r>
-        <w:rPr>
-          <w:rFonts w:ascii="Arial" w:hAnsi="Arial" w:cs="Arial"/>
-          <w:color w:val="000000"/>
-          <w:sz w:val="27"/>
-          <w:szCs w:val="27"/>
-        </w:rPr>
-        <w:br/>
-        <w:t>b) Compute the same value by hand and show all the steps.</w:t>
-      </w:r>
-      <w:r>
-        <w:rPr>
-          <w:rFonts w:ascii="Arial" w:hAnsi="Arial" w:cs="Arial"/>
-          <w:color w:val="000000"/>
-          <w:sz w:val="27"/>
-          <w:szCs w:val="27"/>
-        </w:rPr>
-        <w:br/>
-      </w:r>
-      <w:r>
-        <w:rPr>
-          <w:rFonts w:ascii="Arial" w:hAnsi="Arial" w:cs="Arial"/>
-          <w:color w:val="000000"/>
-          <w:sz w:val="27"/>
-          <w:szCs w:val="27"/>
-        </w:rPr>
-        <w:br/>
-        <w:t xml:space="preserve">c) Using </w:t>
-      </w:r>
-      <w:proofErr w:type="gramStart"/>
-      <w:r>
-        <w:rPr>
-          <w:rFonts w:ascii="Arial" w:hAnsi="Arial" w:cs="Arial"/>
-          <w:color w:val="000000"/>
-          <w:sz w:val="27"/>
-          <w:szCs w:val="27"/>
-        </w:rPr>
-        <w:t>R,</w:t>
-      </w:r>
-      <w:proofErr w:type="gramEnd"/>
-      <w:r>
-        <w:rPr>
-          <w:rFonts w:ascii="Arial" w:hAnsi="Arial" w:cs="Arial"/>
-          <w:color w:val="000000"/>
-          <w:sz w:val="27"/>
-          <w:szCs w:val="27"/>
-        </w:rPr>
-        <w:t xml:space="preserve"> how does the value in part a change if you add 10 to all the values?</w:t>
-      </w:r>
-      <w:r>
-        <w:rPr>
-          <w:rFonts w:ascii="Arial" w:hAnsi="Arial" w:cs="Arial"/>
-          <w:color w:val="000000"/>
-          <w:sz w:val="27"/>
-          <w:szCs w:val="27"/>
-        </w:rPr>
-        <w:br/>
-      </w:r>
-      <w:r>
-        <w:rPr>
-          <w:rFonts w:ascii="Arial" w:hAnsi="Arial" w:cs="Arial"/>
-          <w:color w:val="000000"/>
-          <w:sz w:val="27"/>
-          <w:szCs w:val="27"/>
-        </w:rPr>
-        <w:br/>
-        <w:t xml:space="preserve">d) Using </w:t>
-      </w:r>
-      <w:proofErr w:type="gramStart"/>
-      <w:r>
-        <w:rPr>
-          <w:rFonts w:ascii="Arial" w:hAnsi="Arial" w:cs="Arial"/>
-          <w:color w:val="000000"/>
-          <w:sz w:val="27"/>
-          <w:szCs w:val="27"/>
-        </w:rPr>
-        <w:t>R,</w:t>
-      </w:r>
-      <w:proofErr w:type="gramEnd"/>
-      <w:r>
-        <w:rPr>
-          <w:rFonts w:ascii="Arial" w:hAnsi="Arial" w:cs="Arial"/>
-          <w:color w:val="000000"/>
-          <w:sz w:val="27"/>
-          <w:szCs w:val="27"/>
-        </w:rPr>
-        <w:t xml:space="preserve"> how does the value in part a change if you multiply all the values by 100?</w:t>
-      </w:r>
-    </w:p>
-    <w:p>
-      <w:pPr>
-        <w:pStyle w:val="NormalWeb"/>
-        <w:spacing w:after="240" w:afterAutospacing="0"/>
-        <w:rPr>
-          <w:rFonts w:ascii="Arial" w:hAnsi="Arial" w:cs="Arial"/>
-          <w:color w:val="000000"/>
-          <w:sz w:val="27"/>
-          <w:szCs w:val="27"/>
-        </w:rPr>
-      </w:pPr>
-      <w:proofErr w:type="gramStart"/>
-      <w:r>
-        <w:rPr>
-          <w:rFonts w:ascii="Arial" w:hAnsi="Arial" w:cs="Arial"/>
-          <w:color w:val="000000"/>
-          <w:sz w:val="27"/>
-          <w:szCs w:val="27"/>
-        </w:rPr>
-        <w:t>Solution :</w:t>
-      </w:r>
-      <w:proofErr w:type="gramEnd"/>
-      <w:r>
-        <w:rPr>
-          <w:rFonts w:ascii="Arial" w:hAnsi="Arial" w:cs="Arial"/>
-          <w:color w:val="000000"/>
-          <w:sz w:val="27"/>
-          <w:szCs w:val="27"/>
-        </w:rPr>
-        <w:t xml:space="preserve"> </w:t>
-      </w:r>
-    </w:p>
-    <w:p>
-      <w:pPr>
-        <w:pStyle w:val="NormalWeb"/>
-        <w:spacing w:after="240" w:afterAutospacing="0"/>
-        <w:rPr>
-          <w:rFonts w:ascii="Arial" w:hAnsi="Arial" w:cs="Arial"/>
-          <w:color w:val="000000"/>
-          <w:sz w:val="27"/>
-          <w:szCs w:val="27"/>
-        </w:rPr>
-      </w:pPr>
-      <w:r>
-        <w:rPr>
-          <w:rFonts w:ascii="Arial" w:hAnsi="Arial" w:cs="Arial"/>
-          <w:noProof/>
-          <w:color w:val="000000"/>
-          <w:sz w:val="27"/>
-          <w:szCs w:val="27"/>
-          <w:lang w:val="en-IN" w:eastAsia="en-IN"/>
-        </w:rPr>
-        <w:drawing>
-          <wp:inline distT="0" distB="0" distL="0" distR="0" wp14:anchorId="038A5074" wp14:editId="176CB87E">
-            <wp:extent cx="2772162" cy="590632"/>
-            <wp:effectExtent l="0" t="0" r="9525" b="0"/>
-            <wp:docPr id="14" name="Picture 14"/>
             <wp:cNvGraphicFramePr>
               <a:graphicFrameLocks xmlns:a="http://schemas.openxmlformats.org/drawingml/2006/main" noChangeAspect="1"/>
             </wp:cNvGraphicFramePr>
@@ -3281,6 +2595,385 @@
                   <pic:spPr>
                     <a:xfrm>
                       <a:off x="0" y="0"/>
+                      <a:ext cx="1371791" cy="733527"/>
+                    </a:xfrm>
+                    <a:prstGeom prst="rect">
+                      <a:avLst/>
+                    </a:prstGeom>
+                  </pic:spPr>
+                </pic:pic>
+              </a:graphicData>
+            </a:graphic>
+          </wp:inline>
+        </w:drawing>
+      </w:r>
+    </w:p>
+    <w:p>
+      <w:pPr>
+        <w:pStyle w:val="NormalWeb"/>
+        <w:spacing w:after="240" w:afterAutospacing="0"/>
+        <w:rPr>
+          <w:rFonts w:ascii="Arial" w:hAnsi="Arial" w:cs="Arial"/>
+          <w:color w:val="000000"/>
+          <w:sz w:val="27"/>
+          <w:szCs w:val="27"/>
+        </w:rPr>
+      </w:pPr>
+      <w:r>
+        <w:rPr>
+          <w:rFonts w:ascii="Arial" w:hAnsi="Arial" w:cs="Arial"/>
+          <w:color w:val="000000"/>
+          <w:sz w:val="27"/>
+          <w:szCs w:val="27"/>
+        </w:rPr>
+        <w:t xml:space="preserve">Mean is larger than Median. </w:t>
+      </w:r>
+      <w:proofErr w:type="gramStart"/>
+      <w:r>
+        <w:rPr>
+          <w:rFonts w:ascii="Arial" w:hAnsi="Arial" w:cs="Arial"/>
+          <w:color w:val="000000"/>
+          <w:sz w:val="27"/>
+          <w:szCs w:val="27"/>
+        </w:rPr>
+        <w:t>So</w:t>
+      </w:r>
+      <w:proofErr w:type="gramEnd"/>
+      <w:r>
+        <w:rPr>
+          <w:rFonts w:ascii="Arial" w:hAnsi="Arial" w:cs="Arial"/>
+          <w:color w:val="000000"/>
+          <w:sz w:val="27"/>
+          <w:szCs w:val="27"/>
+        </w:rPr>
+        <w:t xml:space="preserve"> it</w:t>
+      </w:r>
+      <w:bookmarkStart w:id="0" w:name="_GoBack"/>
+      <w:bookmarkEnd w:id="0"/>
+      <w:r>
+        <w:rPr>
+          <w:rFonts w:ascii="Arial" w:hAnsi="Arial" w:cs="Arial"/>
+          <w:color w:val="000000"/>
+          <w:sz w:val="27"/>
+          <w:szCs w:val="27"/>
+        </w:rPr>
+        <w:t xml:space="preserve"> is a Right Skewed data.</w:t>
+      </w:r>
+      <w:r>
+        <w:rPr>
+          <w:rFonts w:ascii="Arial" w:hAnsi="Arial" w:cs="Arial"/>
+          <w:color w:val="000000"/>
+          <w:sz w:val="27"/>
+          <w:szCs w:val="27"/>
+        </w:rPr>
+        <w:t xml:space="preserve"> The Median when you multiply or add it </w:t>
+      </w:r>
+      <w:proofErr w:type="gramStart"/>
+      <w:r>
+        <w:rPr>
+          <w:rFonts w:ascii="Arial" w:hAnsi="Arial" w:cs="Arial"/>
+          <w:color w:val="000000"/>
+          <w:sz w:val="27"/>
+          <w:szCs w:val="27"/>
+        </w:rPr>
+        <w:t>gets</w:t>
+      </w:r>
+      <w:proofErr w:type="gramEnd"/>
+      <w:r>
+        <w:rPr>
+          <w:rFonts w:ascii="Arial" w:hAnsi="Arial" w:cs="Arial"/>
+          <w:color w:val="000000"/>
+          <w:sz w:val="27"/>
+          <w:szCs w:val="27"/>
+        </w:rPr>
+        <w:t xml:space="preserve"> multiplied or added by the same value respectively.</w:t>
+      </w:r>
+    </w:p>
+    <w:p>
+      <w:pPr>
+        <w:pStyle w:val="NormalWeb"/>
+        <w:spacing w:after="240" w:afterAutospacing="0"/>
+        <w:rPr>
+          <w:rFonts w:ascii="Arial" w:hAnsi="Arial" w:cs="Arial"/>
+          <w:color w:val="000000"/>
+          <w:sz w:val="27"/>
+          <w:szCs w:val="27"/>
+        </w:rPr>
+      </w:pPr>
+      <w:r>
+        <w:rPr>
+          <w:rFonts w:ascii="Arial" w:hAnsi="Arial" w:cs="Arial"/>
+          <w:color w:val="000000"/>
+          <w:sz w:val="27"/>
+          <w:szCs w:val="27"/>
+        </w:rPr>
+        <w:br/>
+        <w:t>10) This question uses the following people's ages: 19</w:t>
+      </w:r>
+      <w:proofErr w:type="gramStart"/>
+      <w:r>
+        <w:rPr>
+          <w:rFonts w:ascii="Arial" w:hAnsi="Arial" w:cs="Arial"/>
+          <w:color w:val="000000"/>
+          <w:sz w:val="27"/>
+          <w:szCs w:val="27"/>
+        </w:rPr>
+        <w:t>,23,30,30,45,25,24,20</w:t>
+      </w:r>
+      <w:proofErr w:type="gramEnd"/>
+      <w:r>
+        <w:rPr>
+          <w:rFonts w:ascii="Arial" w:hAnsi="Arial" w:cs="Arial"/>
+          <w:color w:val="000000"/>
+          <w:sz w:val="27"/>
+          <w:szCs w:val="27"/>
+        </w:rPr>
+        <w:t>. Store them in R using the syntax ages&lt;-</w:t>
+      </w:r>
+      <w:proofErr w:type="gramStart"/>
+      <w:r>
+        <w:rPr>
+          <w:rFonts w:ascii="Arial" w:hAnsi="Arial" w:cs="Arial"/>
+          <w:color w:val="000000"/>
+          <w:sz w:val="27"/>
+          <w:szCs w:val="27"/>
+        </w:rPr>
+        <w:t>c(</w:t>
+      </w:r>
+      <w:proofErr w:type="gramEnd"/>
+      <w:r>
+        <w:rPr>
+          <w:rFonts w:ascii="Arial" w:hAnsi="Arial" w:cs="Arial"/>
+          <w:color w:val="000000"/>
+          <w:sz w:val="27"/>
+          <w:szCs w:val="27"/>
+        </w:rPr>
+        <w:t>19,23,30,30,45,25,24,20).</w:t>
+      </w:r>
+      <w:r>
+        <w:rPr>
+          <w:rFonts w:ascii="Arial" w:hAnsi="Arial" w:cs="Arial"/>
+          <w:color w:val="000000"/>
+          <w:sz w:val="27"/>
+          <w:szCs w:val="27"/>
+        </w:rPr>
+        <w:br/>
+      </w:r>
+      <w:r>
+        <w:rPr>
+          <w:rFonts w:ascii="Arial" w:hAnsi="Arial" w:cs="Arial"/>
+          <w:color w:val="000000"/>
+          <w:sz w:val="27"/>
+          <w:szCs w:val="27"/>
+        </w:rPr>
+        <w:br/>
+        <w:t xml:space="preserve">a) Compute the standard deviation in R using the </w:t>
+      </w:r>
+      <w:proofErr w:type="spellStart"/>
+      <w:proofErr w:type="gramStart"/>
+      <w:r>
+        <w:rPr>
+          <w:rFonts w:ascii="Arial" w:hAnsi="Arial" w:cs="Arial"/>
+          <w:color w:val="000000"/>
+          <w:sz w:val="27"/>
+          <w:szCs w:val="27"/>
+        </w:rPr>
+        <w:t>sd</w:t>
+      </w:r>
+      <w:proofErr w:type="spellEnd"/>
+      <w:r>
+        <w:rPr>
+          <w:rFonts w:ascii="Arial" w:hAnsi="Arial" w:cs="Arial"/>
+          <w:color w:val="000000"/>
+          <w:sz w:val="27"/>
+          <w:szCs w:val="27"/>
+        </w:rPr>
+        <w:t>(</w:t>
+      </w:r>
+      <w:proofErr w:type="gramEnd"/>
+      <w:r>
+        <w:rPr>
+          <w:rFonts w:ascii="Arial" w:hAnsi="Arial" w:cs="Arial"/>
+          <w:color w:val="000000"/>
+          <w:sz w:val="27"/>
+          <w:szCs w:val="27"/>
+        </w:rPr>
+        <w:t>) function.</w:t>
+      </w:r>
+      <w:r>
+        <w:rPr>
+          <w:rFonts w:ascii="Arial" w:hAnsi="Arial" w:cs="Arial"/>
+          <w:color w:val="000000"/>
+          <w:sz w:val="27"/>
+          <w:szCs w:val="27"/>
+        </w:rPr>
+        <w:br/>
+      </w:r>
+      <w:r>
+        <w:rPr>
+          <w:rFonts w:ascii="Arial" w:hAnsi="Arial" w:cs="Arial"/>
+          <w:color w:val="000000"/>
+          <w:sz w:val="27"/>
+          <w:szCs w:val="27"/>
+        </w:rPr>
+        <w:br/>
+        <w:t>b) Compute the same value by hand and show all the steps.</w:t>
+      </w:r>
+      <w:r>
+        <w:rPr>
+          <w:rFonts w:ascii="Arial" w:hAnsi="Arial" w:cs="Arial"/>
+          <w:color w:val="000000"/>
+          <w:sz w:val="27"/>
+          <w:szCs w:val="27"/>
+        </w:rPr>
+        <w:br/>
+      </w:r>
+      <w:r>
+        <w:rPr>
+          <w:rFonts w:ascii="Arial" w:hAnsi="Arial" w:cs="Arial"/>
+          <w:color w:val="000000"/>
+          <w:sz w:val="27"/>
+          <w:szCs w:val="27"/>
+        </w:rPr>
+        <w:br/>
+        <w:t xml:space="preserve">c) Using </w:t>
+      </w:r>
+      <w:proofErr w:type="gramStart"/>
+      <w:r>
+        <w:rPr>
+          <w:rFonts w:ascii="Arial" w:hAnsi="Arial" w:cs="Arial"/>
+          <w:color w:val="000000"/>
+          <w:sz w:val="27"/>
+          <w:szCs w:val="27"/>
+        </w:rPr>
+        <w:t>R,</w:t>
+      </w:r>
+      <w:proofErr w:type="gramEnd"/>
+      <w:r>
+        <w:rPr>
+          <w:rFonts w:ascii="Arial" w:hAnsi="Arial" w:cs="Arial"/>
+          <w:color w:val="000000"/>
+          <w:sz w:val="27"/>
+          <w:szCs w:val="27"/>
+        </w:rPr>
+        <w:t xml:space="preserve"> how does the value in part a change if you add 10 to all the values?</w:t>
+      </w:r>
+      <w:r>
+        <w:rPr>
+          <w:rFonts w:ascii="Arial" w:hAnsi="Arial" w:cs="Arial"/>
+          <w:color w:val="000000"/>
+          <w:sz w:val="27"/>
+          <w:szCs w:val="27"/>
+        </w:rPr>
+        <w:br/>
+      </w:r>
+      <w:r>
+        <w:rPr>
+          <w:rFonts w:ascii="Arial" w:hAnsi="Arial" w:cs="Arial"/>
+          <w:color w:val="000000"/>
+          <w:sz w:val="27"/>
+          <w:szCs w:val="27"/>
+        </w:rPr>
+        <w:br/>
+        <w:t xml:space="preserve">d) Using </w:t>
+      </w:r>
+      <w:proofErr w:type="gramStart"/>
+      <w:r>
+        <w:rPr>
+          <w:rFonts w:ascii="Arial" w:hAnsi="Arial" w:cs="Arial"/>
+          <w:color w:val="000000"/>
+          <w:sz w:val="27"/>
+          <w:szCs w:val="27"/>
+        </w:rPr>
+        <w:t>R,</w:t>
+      </w:r>
+      <w:proofErr w:type="gramEnd"/>
+      <w:r>
+        <w:rPr>
+          <w:rFonts w:ascii="Arial" w:hAnsi="Arial" w:cs="Arial"/>
+          <w:color w:val="000000"/>
+          <w:sz w:val="27"/>
+          <w:szCs w:val="27"/>
+        </w:rPr>
+        <w:t xml:space="preserve"> how does the value in part a change if you multiply all the values by 100?</w:t>
+      </w:r>
+    </w:p>
+    <w:p>
+      <w:pPr>
+        <w:pStyle w:val="NormalWeb"/>
+        <w:spacing w:after="240" w:afterAutospacing="0"/>
+        <w:rPr>
+          <w:rFonts w:ascii="Arial" w:hAnsi="Arial" w:cs="Arial"/>
+          <w:color w:val="000000"/>
+          <w:sz w:val="27"/>
+          <w:szCs w:val="27"/>
+        </w:rPr>
+      </w:pPr>
+      <w:proofErr w:type="gramStart"/>
+      <w:r>
+        <w:rPr>
+          <w:rFonts w:ascii="Arial" w:hAnsi="Arial" w:cs="Arial"/>
+          <w:color w:val="000000"/>
+          <w:sz w:val="27"/>
+          <w:szCs w:val="27"/>
+        </w:rPr>
+        <w:t>Solution :</w:t>
+      </w:r>
+      <w:proofErr w:type="gramEnd"/>
+      <w:r>
+        <w:rPr>
+          <w:rFonts w:ascii="Arial" w:hAnsi="Arial" w:cs="Arial"/>
+          <w:color w:val="000000"/>
+          <w:sz w:val="27"/>
+          <w:szCs w:val="27"/>
+        </w:rPr>
+        <w:t xml:space="preserve"> </w:t>
+      </w:r>
+    </w:p>
+    <w:p>
+      <w:pPr>
+        <w:pStyle w:val="NormalWeb"/>
+        <w:spacing w:after="240" w:afterAutospacing="0"/>
+        <w:rPr>
+          <w:rFonts w:ascii="Arial" w:hAnsi="Arial" w:cs="Arial"/>
+          <w:color w:val="000000"/>
+          <w:sz w:val="27"/>
+          <w:szCs w:val="27"/>
+        </w:rPr>
+      </w:pPr>
+      <w:r>
+        <w:rPr>
+          <w:rFonts w:ascii="Arial" w:hAnsi="Arial" w:cs="Arial"/>
+          <w:noProof/>
+          <w:color w:val="000000"/>
+          <w:sz w:val="27"/>
+          <w:szCs w:val="27"/>
+          <w:lang w:val="en-IN" w:eastAsia="en-IN"/>
+        </w:rPr>
+        <w:drawing>
+          <wp:inline distT="0" distB="0" distL="0" distR="0" wp14:anchorId="038A5074" wp14:editId="176CB87E">
+            <wp:extent cx="2772162" cy="590632"/>
+            <wp:effectExtent l="0" t="0" r="9525" b="0"/>
+            <wp:docPr id="14" name="Picture 14"/>
+            <wp:cNvGraphicFramePr>
+              <a:graphicFrameLocks xmlns:a="http://schemas.openxmlformats.org/drawingml/2006/main" noChangeAspect="1"/>
+            </wp:cNvGraphicFramePr>
+            <a:graphic xmlns:a="http://schemas.openxmlformats.org/drawingml/2006/main">
+              <a:graphicData uri="http://schemas.openxmlformats.org/drawingml/2006/picture">
+                <pic:pic xmlns:pic="http://schemas.openxmlformats.org/drawingml/2006/picture">
+                  <pic:nvPicPr>
+                    <pic:cNvPr id="1" name=""/>
+                    <pic:cNvPicPr/>
+                  </pic:nvPicPr>
+                  <pic:blipFill>
+                    <a:blip r:embed="rId28"/>
+                    <a:stretch>
+                      <a:fillRect/>
+                    </a:stretch>
+                  </pic:blipFill>
+                  <pic:spPr>
+                    <a:xfrm>
+                      <a:off x="0" y="0"/>
                       <a:ext cx="2772162" cy="590632"/>
                     </a:xfrm>
                     <a:prstGeom prst="rect">
@@ -3331,7 +3024,7 @@
                     <pic:cNvPicPr/>
                   </pic:nvPicPr>
                   <pic:blipFill>
-                    <a:blip r:embed="rId28">
+                    <a:blip r:embed="rId29">
                       <a:extLst>
                         <a:ext uri="{28A0092B-C50C-407E-A947-70E740481C1C}">
                           <a14:useLocalDpi xmlns:a14="http://schemas.microsoft.com/office/drawing/2010/main" val="0"/>
@@ -3467,7 +3160,7 @@
                     <pic:cNvPicPr/>
                   </pic:nvPicPr>
                   <pic:blipFill>
-                    <a:blip r:embed="rId29"/>
+                    <a:blip r:embed="rId30"/>
                     <a:stretch>
                       <a:fillRect/>
                     </a:stretch>
@@ -4455,4 +4148,16 @@
   <a:objectDefaults/>
   <a:extraClrSchemeLst/>
 </a:theme>
+</file>
+
+<file path=customXml/item1.xml><?xml version="1.0" encoding="utf-8"?>
+<b:Sources xmlns:b="http://schemas.openxmlformats.org/officeDocument/2006/bibliography" xmlns="http://schemas.openxmlformats.org/officeDocument/2006/bibliography" SelectedStyle="\APASixthEditionOfficeOnline.xsl" StyleName="APA" Version="6"/>
+</file>
+
+<file path=customXml/itemProps1.xml><?xml version="1.0" encoding="utf-8"?>
+<ds:datastoreItem xmlns:ds="http://schemas.openxmlformats.org/officeDocument/2006/customXml" ds:itemID="{B73C422B-E450-47C3-800B-99D57968FB91}">
+  <ds:schemaRefs>
+    <ds:schemaRef ds:uri="http://schemas.openxmlformats.org/officeDocument/2006/bibliography"/>
+  </ds:schemaRefs>
+</ds:datastoreItem>
 </file>
</xml_diff>